<commit_message>
Some docs was add for the next step
</commit_message>
<xml_diff>
--- a/Kriterienliste.docx
+++ b/Kriterienliste.docx
@@ -10,16 +10,6 @@
         </w:tabs>
         <w:spacing w:after="835"/>
       </w:pPr>
-      <w:bookmarkStart w:id="0" w:name="_GoBack"/>
-      <w:bookmarkEnd w:id="0"/>
-      <w:r>
-        <w:rPr>
-          <w:rFonts w:ascii="Arial" w:eastAsia="Arial" w:hAnsi="Arial" w:cs="Arial"/>
-          <w:color w:val="717171"/>
-          <w:sz w:val="18"/>
-        </w:rPr>
-        <w:t xml:space="preserve">Beispiel Kriterienliste </w:t>
-      </w:r>
       <w:r>
         <w:rPr>
           <w:rFonts w:ascii="Arial" w:eastAsia="Arial" w:hAnsi="Arial" w:cs="Arial"/>
@@ -36,6 +26,14 @@
           <w:sz w:val="18"/>
         </w:rPr>
         <w:tab/>
+      </w:r>
+      <w:proofErr w:type="gramStart"/>
+      <w:r>
+        <w:rPr>
+          <w:rFonts w:ascii="Arial" w:eastAsia="Arial" w:hAnsi="Arial" w:cs="Arial"/>
+          <w:color w:val="717171"/>
+          <w:sz w:val="18"/>
+        </w:rPr>
         <w:t xml:space="preserve">Seite  </w:t>
       </w:r>
       <w:r>
@@ -47,6 +45,7 @@
         </w:rPr>
         <w:t>1</w:t>
       </w:r>
+      <w:proofErr w:type="gramEnd"/>
       <w:r>
         <w:rPr>
           <w:rFonts w:ascii="Arial" w:eastAsia="Arial" w:hAnsi="Arial" w:cs="Arial"/>
@@ -83,242 +82,266 @@
           <w:color w:val="717171"/>
           <w:sz w:val="40"/>
         </w:rPr>
-        <w:t xml:space="preserve">Projektmanagementsystem der Firma XYZ </w:t>
+        <w:t>Personalverwaltungs</w:t>
+      </w:r>
+      <w:r>
+        <w:rPr>
+          <w:rFonts w:ascii="Arial" w:eastAsia="Arial" w:hAnsi="Arial" w:cs="Arial"/>
+          <w:b/>
+          <w:color w:val="717171"/>
+          <w:sz w:val="40"/>
+        </w:rPr>
+        <w:t>system der Firma</w:t>
+      </w:r>
+      <w:r>
+        <w:rPr>
+          <w:rFonts w:ascii="Arial" w:eastAsia="Arial" w:hAnsi="Arial" w:cs="Arial"/>
+          <w:b/>
+          <w:color w:val="717171"/>
+          <w:sz w:val="40"/>
+        </w:rPr>
+        <w:t xml:space="preserve"> </w:t>
+      </w:r>
+      <w:proofErr w:type="spellStart"/>
+      <w:r>
+        <w:rPr>
+          <w:rFonts w:ascii="Arial" w:eastAsia="Arial" w:hAnsi="Arial" w:cs="Arial"/>
+          <w:b/>
+          <w:color w:val="717171"/>
+          <w:sz w:val="40"/>
+        </w:rPr>
+        <w:t>FlexiPlot</w:t>
+      </w:r>
+      <w:proofErr w:type="spellEnd"/>
+      <w:r>
+        <w:rPr>
+          <w:rFonts w:ascii="Arial" w:eastAsia="Arial" w:hAnsi="Arial" w:cs="Arial"/>
+          <w:b/>
+          <w:color w:val="717171"/>
+          <w:sz w:val="40"/>
+        </w:rPr>
+        <w:t xml:space="preserve"> </w:t>
+      </w:r>
+      <w:r>
+        <w:rPr>
+          <w:rFonts w:ascii="Arial" w:eastAsia="Arial" w:hAnsi="Arial" w:cs="Arial"/>
+          <w:b/>
+          <w:color w:val="717171"/>
+          <w:sz w:val="40"/>
+        </w:rPr>
+        <w:t>GmbH</w:t>
+      </w:r>
+      <w:bookmarkStart w:id="0" w:name="_GoBack"/>
+      <w:bookmarkEnd w:id="0"/>
+    </w:p>
+    <w:p>
+      <w:pPr>
+        <w:pStyle w:val="Listenabsatz"/>
+        <w:numPr>
+          <w:ilvl w:val="0"/>
+          <w:numId w:val="5"/>
+        </w:numPr>
+        <w:spacing w:after="205"/>
+        <w:rPr>
+          <w:rFonts w:ascii="Arial" w:eastAsia="Arial" w:hAnsi="Arial" w:cs="Arial"/>
+          <w:b/>
+          <w:sz w:val="32"/>
+        </w:rPr>
+      </w:pPr>
+      <w:r>
+        <w:rPr>
+          <w:rFonts w:ascii="Arial" w:eastAsia="Arial" w:hAnsi="Arial" w:cs="Arial"/>
+          <w:b/>
+          <w:sz w:val="32"/>
+        </w:rPr>
+        <w:t xml:space="preserve">Anforderungen an den Anbieter </w:t>
       </w:r>
     </w:p>
     <w:p>
       <w:pPr>
         <w:spacing w:after="205"/>
-        <w:ind w:left="-5" w:hanging="10"/>
+      </w:pPr>
+    </w:p>
+    <w:p>
+      <w:pPr>
+        <w:spacing w:after="205"/>
+      </w:pPr>
+    </w:p>
+    <w:p>
+      <w:pPr>
+        <w:pStyle w:val="Listenabsatz"/>
+        <w:numPr>
+          <w:ilvl w:val="0"/>
+          <w:numId w:val="4"/>
+        </w:numPr>
+        <w:spacing w:after="4"/>
+        <w:rPr>
+          <w:rFonts w:ascii="Arial" w:eastAsia="Arial" w:hAnsi="Arial" w:cs="Arial"/>
+          <w:sz w:val="23"/>
+        </w:rPr>
       </w:pPr>
       <w:r>
         <w:rPr>
           <w:rFonts w:ascii="Arial" w:eastAsia="Arial" w:hAnsi="Arial" w:cs="Arial"/>
-          <w:b/>
-          <w:sz w:val="32"/>
-        </w:rPr>
-        <w:t xml:space="preserve">1. Anforderungen an den Anbieter </w:t>
+          <w:sz w:val="23"/>
+        </w:rPr>
+        <w:t>Lokale Präsenz und Serviceverfügbarkeit</w:t>
       </w:r>
     </w:p>
     <w:p>
       <w:pPr>
+        <w:pStyle w:val="Listenabsatz"/>
         <w:numPr>
           <w:ilvl w:val="0"/>
-          <w:numId w:val="1"/>
+          <w:numId w:val="4"/>
         </w:numPr>
-        <w:spacing w:after="2" w:line="264" w:lineRule="auto"/>
-        <w:ind w:hanging="256"/>
+        <w:spacing w:after="4"/>
+        <w:rPr>
+          <w:rFonts w:ascii="Arial" w:eastAsia="Arial" w:hAnsi="Arial" w:cs="Arial"/>
+          <w:sz w:val="23"/>
+        </w:rPr>
       </w:pPr>
       <w:r>
         <w:rPr>
           <w:rFonts w:ascii="Arial" w:eastAsia="Arial" w:hAnsi="Arial" w:cs="Arial"/>
           <w:sz w:val="23"/>
         </w:rPr>
-        <w:t xml:space="preserve">örtliche Nähe  </w:t>
-      </w:r>
-      <w:r>
-        <w:rPr>
-          <w:rFonts w:ascii="Wingdings" w:eastAsia="Wingdings" w:hAnsi="Wingdings" w:cs="Wingdings"/>
-          <w:color w:val="717171"/>
-          <w:sz w:val="23"/>
-        </w:rPr>
-        <w:t></w:t>
-      </w:r>
-      <w:r>
-        <w:rPr>
-          <w:rFonts w:ascii="Arial" w:eastAsia="Arial" w:hAnsi="Arial" w:cs="Arial"/>
-          <w:color w:val="717171"/>
-          <w:sz w:val="23"/>
-        </w:rPr>
-        <w:t xml:space="preserve"> </w:t>
-      </w:r>
-      <w:r>
-        <w:rPr>
-          <w:rFonts w:ascii="Arial" w:eastAsia="Arial" w:hAnsi="Arial" w:cs="Arial"/>
-          <w:sz w:val="23"/>
-        </w:rPr>
-        <w:t xml:space="preserve">Branchenerfahrung </w:t>
+        <w:t>Branchenspezifische Erfahrung im Bereich Personalverwaltungssysteme</w:t>
       </w:r>
     </w:p>
     <w:p>
       <w:pPr>
+        <w:pStyle w:val="Listenabsatz"/>
         <w:numPr>
           <w:ilvl w:val="0"/>
-          <w:numId w:val="1"/>
+          <w:numId w:val="4"/>
         </w:numPr>
-        <w:spacing w:after="2" w:line="264" w:lineRule="auto"/>
-        <w:ind w:hanging="256"/>
+        <w:spacing w:after="4"/>
+        <w:rPr>
+          <w:rFonts w:ascii="Arial" w:eastAsia="Arial" w:hAnsi="Arial" w:cs="Arial"/>
+          <w:sz w:val="23"/>
+        </w:rPr>
       </w:pPr>
       <w:r>
         <w:rPr>
           <w:rFonts w:ascii="Arial" w:eastAsia="Arial" w:hAnsi="Arial" w:cs="Arial"/>
           <w:sz w:val="23"/>
         </w:rPr>
-        <w:t xml:space="preserve">muss seit geraumer Zeit auf dem Markt präsent sein </w:t>
+        <w:t>Langjährige Erfahrung im Markt für HR-Softwarelösungen</w:t>
       </w:r>
     </w:p>
     <w:p>
       <w:pPr>
+        <w:pStyle w:val="Listenabsatz"/>
         <w:numPr>
           <w:ilvl w:val="0"/>
-          <w:numId w:val="1"/>
+          <w:numId w:val="4"/>
         </w:numPr>
-        <w:spacing w:after="2" w:line="264" w:lineRule="auto"/>
-        <w:ind w:hanging="256"/>
+        <w:spacing w:after="4"/>
+        <w:rPr>
+          <w:rFonts w:ascii="Arial" w:eastAsia="Arial" w:hAnsi="Arial" w:cs="Arial"/>
+          <w:sz w:val="23"/>
+        </w:rPr>
       </w:pPr>
       <w:r>
         <w:rPr>
           <w:rFonts w:ascii="Arial" w:eastAsia="Arial" w:hAnsi="Arial" w:cs="Arial"/>
           <w:sz w:val="23"/>
         </w:rPr>
-        <w:t xml:space="preserve">sollte ausreichende Erfahrung auf dem Gebiet der IT-unterstützten </w:t>
+        <w:t>Umfassende Schulungen für Administratoren und Benutzer</w:t>
       </w:r>
     </w:p>
     <w:p>
       <w:pPr>
-        <w:spacing w:after="2" w:line="264" w:lineRule="auto"/>
-        <w:ind w:left="-15" w:right="4137" w:firstLine="256"/>
+        <w:pStyle w:val="Listenabsatz"/>
+        <w:numPr>
+          <w:ilvl w:val="0"/>
+          <w:numId w:val="4"/>
+        </w:numPr>
+        <w:spacing w:after="4"/>
+        <w:rPr>
+          <w:rFonts w:ascii="Arial" w:eastAsia="Arial" w:hAnsi="Arial" w:cs="Arial"/>
+          <w:sz w:val="23"/>
+        </w:rPr>
       </w:pPr>
       <w:r>
         <w:rPr>
           <w:rFonts w:ascii="Arial" w:eastAsia="Arial" w:hAnsi="Arial" w:cs="Arial"/>
           <w:sz w:val="23"/>
         </w:rPr>
-        <w:t xml:space="preserve">Projektkommunikation haben </w:t>
-      </w:r>
-      <w:r>
-        <w:rPr>
-          <w:rFonts w:ascii="Wingdings" w:eastAsia="Wingdings" w:hAnsi="Wingdings" w:cs="Wingdings"/>
-          <w:color w:val="717171"/>
-          <w:sz w:val="23"/>
-        </w:rPr>
-        <w:t></w:t>
-      </w:r>
-      <w:r>
-        <w:rPr>
-          <w:rFonts w:ascii="Arial" w:eastAsia="Arial" w:hAnsi="Arial" w:cs="Arial"/>
-          <w:color w:val="717171"/>
-          <w:sz w:val="23"/>
-        </w:rPr>
-        <w:t xml:space="preserve"> </w:t>
-      </w:r>
-      <w:r>
-        <w:rPr>
-          <w:rFonts w:ascii="Arial" w:eastAsia="Arial" w:hAnsi="Arial" w:cs="Arial"/>
-          <w:sz w:val="23"/>
-        </w:rPr>
-        <w:t xml:space="preserve">Einweisung der Administratoren und Benutzer </w:t>
+        <w:t>Rund-um-die-Uhr Hotline-Support und kontinuierliche Hilfestellung</w:t>
       </w:r>
     </w:p>
     <w:p>
       <w:pPr>
+        <w:pStyle w:val="Listenabsatz"/>
         <w:numPr>
           <w:ilvl w:val="0"/>
-          <w:numId w:val="1"/>
+          <w:numId w:val="4"/>
         </w:numPr>
-        <w:spacing w:after="2" w:line="264" w:lineRule="auto"/>
-        <w:ind w:hanging="256"/>
+        <w:spacing w:after="4"/>
+        <w:rPr>
+          <w:rFonts w:ascii="Arial" w:eastAsia="Arial" w:hAnsi="Arial" w:cs="Arial"/>
+          <w:sz w:val="23"/>
+        </w:rPr>
       </w:pPr>
       <w:r>
         <w:rPr>
           <w:rFonts w:ascii="Arial" w:eastAsia="Arial" w:hAnsi="Arial" w:cs="Arial"/>
           <w:sz w:val="23"/>
         </w:rPr>
-        <w:t xml:space="preserve">Hotline/First-Level-Support: 24/24h an 5 Tagen pro Woche; Support im laufenden </w:t>
+        <w:t>Übernahme von Projektmanagementaufgaben</w:t>
       </w:r>
     </w:p>
     <w:p>
       <w:pPr>
-        <w:spacing w:after="2" w:line="264" w:lineRule="auto"/>
-        <w:ind w:left="-15" w:right="1863" w:firstLine="256"/>
+        <w:pStyle w:val="Listenabsatz"/>
+        <w:numPr>
+          <w:ilvl w:val="0"/>
+          <w:numId w:val="4"/>
+        </w:numPr>
+        <w:spacing w:after="4"/>
+        <w:rPr>
+          <w:rFonts w:ascii="Arial" w:eastAsia="Arial" w:hAnsi="Arial" w:cs="Arial"/>
+          <w:sz w:val="23"/>
+        </w:rPr>
       </w:pPr>
       <w:r>
         <w:rPr>
           <w:rFonts w:ascii="Arial" w:eastAsia="Arial" w:hAnsi="Arial" w:cs="Arial"/>
           <w:sz w:val="23"/>
         </w:rPr>
-        <w:t xml:space="preserve">Betrieb; Online Hilfestellung </w:t>
-      </w:r>
-      <w:r>
-        <w:rPr>
-          <w:rFonts w:ascii="Wingdings" w:eastAsia="Wingdings" w:hAnsi="Wingdings" w:cs="Wingdings"/>
-          <w:color w:val="717171"/>
-          <w:sz w:val="23"/>
-        </w:rPr>
-        <w:t></w:t>
-      </w:r>
-      <w:r>
-        <w:rPr>
-          <w:rFonts w:ascii="Arial" w:eastAsia="Arial" w:hAnsi="Arial" w:cs="Arial"/>
-          <w:color w:val="717171"/>
-          <w:sz w:val="23"/>
-        </w:rPr>
-        <w:t xml:space="preserve"> </w:t>
-      </w:r>
-      <w:r>
-        <w:rPr>
-          <w:rFonts w:ascii="Arial" w:eastAsia="Arial" w:hAnsi="Arial" w:cs="Arial"/>
-          <w:sz w:val="23"/>
-        </w:rPr>
-        <w:t>Pro</w:t>
-      </w:r>
-      <w:r>
-        <w:rPr>
-          <w:rFonts w:ascii="Arial" w:eastAsia="Arial" w:hAnsi="Arial" w:cs="Arial"/>
-          <w:sz w:val="23"/>
-        </w:rPr>
-        <w:t xml:space="preserve">jektmanagement soll teilweise übernommen werden </w:t>
-      </w:r>
-      <w:r>
-        <w:rPr>
-          <w:rFonts w:ascii="Wingdings" w:eastAsia="Wingdings" w:hAnsi="Wingdings" w:cs="Wingdings"/>
-          <w:color w:val="717171"/>
-          <w:sz w:val="23"/>
-        </w:rPr>
-        <w:t></w:t>
-      </w:r>
-      <w:r>
-        <w:rPr>
-          <w:rFonts w:ascii="Arial" w:eastAsia="Arial" w:hAnsi="Arial" w:cs="Arial"/>
-          <w:color w:val="717171"/>
-          <w:sz w:val="23"/>
-        </w:rPr>
-        <w:t xml:space="preserve"> </w:t>
-      </w:r>
-      <w:r>
-        <w:rPr>
-          <w:rFonts w:ascii="Arial" w:eastAsia="Arial" w:hAnsi="Arial" w:cs="Arial"/>
-          <w:sz w:val="23"/>
-        </w:rPr>
-        <w:t xml:space="preserve">Test-Account der neuen Software soll zur Verfügung gestellt werden </w:t>
-      </w:r>
-      <w:r>
-        <w:rPr>
-          <w:rFonts w:ascii="Wingdings" w:eastAsia="Wingdings" w:hAnsi="Wingdings" w:cs="Wingdings"/>
-          <w:color w:val="717171"/>
-          <w:sz w:val="23"/>
-        </w:rPr>
-        <w:t></w:t>
-      </w:r>
-      <w:r>
-        <w:rPr>
-          <w:rFonts w:ascii="Arial" w:eastAsia="Arial" w:hAnsi="Arial" w:cs="Arial"/>
-          <w:color w:val="717171"/>
-          <w:sz w:val="23"/>
-        </w:rPr>
-        <w:t xml:space="preserve"> </w:t>
-      </w:r>
-      <w:r>
-        <w:rPr>
-          <w:rFonts w:ascii="Arial" w:eastAsia="Arial" w:hAnsi="Arial" w:cs="Arial"/>
-          <w:sz w:val="23"/>
-        </w:rPr>
-        <w:t xml:space="preserve">Referenzkunden sollten genannt werden </w:t>
+        <w:t>Bereitstellung eines Test-Accounts mit vollständiger Funktionalität</w:t>
       </w:r>
     </w:p>
     <w:p>
       <w:pPr>
+        <w:pStyle w:val="Listenabsatz"/>
+        <w:numPr>
+          <w:ilvl w:val="0"/>
+          <w:numId w:val="4"/>
+        </w:numPr>
         <w:spacing w:after="4"/>
+        <w:rPr>
+          <w:rFonts w:ascii="Arial" w:eastAsia="Arial" w:hAnsi="Arial" w:cs="Arial"/>
+          <w:sz w:val="23"/>
+        </w:rPr>
+      </w:pPr>
+      <w:r>
+        <w:rPr>
+          <w:rFonts w:ascii="Arial" w:eastAsia="Arial" w:hAnsi="Arial" w:cs="Arial"/>
+          <w:sz w:val="23"/>
+        </w:rPr>
+        <w:t>Nachweisbare Referenzkunden in ähnlichen Projekten</w:t>
+      </w:r>
+    </w:p>
+    <w:p>
+      <w:pPr>
+        <w:spacing w:after="92"/>
+        <w:rPr>
+          <w:rFonts w:ascii="Arial" w:eastAsia="Arial" w:hAnsi="Arial" w:cs="Arial"/>
+          <w:sz w:val="23"/>
+        </w:rPr>
       </w:pPr>
       <w:r>
         <w:rPr>
@@ -332,12 +355,29 @@
       <w:pPr>
         <w:spacing w:after="92"/>
       </w:pPr>
+    </w:p>
+    <w:p>
+      <w:pPr>
+        <w:spacing w:after="92"/>
+      </w:pPr>
+    </w:p>
+    <w:p>
+      <w:pPr>
+        <w:spacing w:after="205"/>
+        <w:ind w:left="-5" w:hanging="10"/>
+        <w:rPr>
+          <w:rFonts w:ascii="Arial" w:eastAsia="Arial" w:hAnsi="Arial" w:cs="Arial"/>
+          <w:b/>
+          <w:sz w:val="32"/>
+        </w:rPr>
+      </w:pPr>
       <w:r>
         <w:rPr>
           <w:rFonts w:ascii="Arial" w:eastAsia="Arial" w:hAnsi="Arial" w:cs="Arial"/>
-          <w:sz w:val="23"/>
-        </w:rPr>
-        <w:t xml:space="preserve"> </w:t>
+          <w:b/>
+          <w:sz w:val="32"/>
+        </w:rPr>
+        <w:t>2. Anforderungen an die Software</w:t>
       </w:r>
     </w:p>
     <w:p>
@@ -351,397 +391,234 @@
           <w:b/>
           <w:sz w:val="32"/>
         </w:rPr>
-        <w:t xml:space="preserve">2. Anforderungen an die Software  </w:t>
+        <w:t xml:space="preserve">  </w:t>
       </w:r>
     </w:p>
     <w:p>
       <w:pPr>
+        <w:pStyle w:val="Listenabsatz"/>
         <w:numPr>
           <w:ilvl w:val="0"/>
-          <w:numId w:val="2"/>
+          <w:numId w:val="4"/>
         </w:numPr>
-        <w:spacing w:after="2" w:line="264" w:lineRule="auto"/>
-        <w:ind w:right="374" w:hanging="256"/>
+        <w:spacing w:after="4"/>
+        <w:rPr>
+          <w:rFonts w:ascii="Arial" w:eastAsia="Arial" w:hAnsi="Arial" w:cs="Arial"/>
+          <w:sz w:val="23"/>
+        </w:rPr>
       </w:pPr>
       <w:r>
         <w:rPr>
-          <w:noProof/>
-        </w:rPr>
-        <mc:AlternateContent>
-          <mc:Choice Requires="wpg">
-            <w:drawing>
-              <wp:anchor distT="0" distB="0" distL="114300" distR="114300" simplePos="0" relativeHeight="251658240" behindDoc="0" locked="0" layoutInCell="1" allowOverlap="1">
-                <wp:simplePos x="0" y="0"/>
-                <wp:positionH relativeFrom="page">
-                  <wp:posOffset>916686</wp:posOffset>
-                </wp:positionH>
-                <wp:positionV relativeFrom="page">
-                  <wp:posOffset>504444</wp:posOffset>
-                </wp:positionV>
-                <wp:extent cx="5798059" cy="6096"/>
-                <wp:effectExtent l="0" t="0" r="0" b="0"/>
-                <wp:wrapTopAndBottom/>
-                <wp:docPr id="685" name="Group 685"/>
-                <wp:cNvGraphicFramePr/>
-                <a:graphic xmlns:a="http://schemas.openxmlformats.org/drawingml/2006/main">
-                  <a:graphicData uri="http://schemas.microsoft.com/office/word/2010/wordprocessingGroup">
-                    <wpg:wgp>
-                      <wpg:cNvGrpSpPr/>
-                      <wpg:grpSpPr>
-                        <a:xfrm>
-                          <a:off x="0" y="0"/>
-                          <a:ext cx="5798059" cy="6096"/>
-                          <a:chOff x="0" y="0"/>
-                          <a:chExt cx="5798059" cy="6096"/>
-                        </a:xfrm>
-                      </wpg:grpSpPr>
-                      <wps:wsp>
-                        <wps:cNvPr id="864" name="Shape 864"/>
-                        <wps:cNvSpPr/>
-                        <wps:spPr>
-                          <a:xfrm>
-                            <a:off x="0" y="0"/>
-                            <a:ext cx="5798059" cy="9144"/>
-                          </a:xfrm>
-                          <a:custGeom>
-                            <a:avLst/>
-                            <a:gdLst/>
-                            <a:ahLst/>
-                            <a:cxnLst/>
-                            <a:rect l="0" t="0" r="0" b="0"/>
-                            <a:pathLst>
-                              <a:path w="5798059" h="9144">
-                                <a:moveTo>
-                                  <a:pt x="0" y="0"/>
-                                </a:moveTo>
-                                <a:lnTo>
-                                  <a:pt x="5798059" y="0"/>
-                                </a:lnTo>
-                                <a:lnTo>
-                                  <a:pt x="5798059" y="9144"/>
-                                </a:lnTo>
-                                <a:lnTo>
-                                  <a:pt x="0" y="9144"/>
-                                </a:lnTo>
-                                <a:lnTo>
-                                  <a:pt x="0" y="0"/>
-                                </a:lnTo>
-                              </a:path>
-                            </a:pathLst>
-                          </a:custGeom>
-                          <a:ln w="0" cap="flat">
-                            <a:miter lim="127000"/>
-                          </a:ln>
-                        </wps:spPr>
-                        <wps:style>
-                          <a:lnRef idx="0">
-                            <a:srgbClr val="000000">
-                              <a:alpha val="0"/>
-                            </a:srgbClr>
-                          </a:lnRef>
-                          <a:fillRef idx="1">
-                            <a:srgbClr val="717171"/>
-                          </a:fillRef>
-                          <a:effectRef idx="0">
-                            <a:scrgbClr r="0" g="0" b="0"/>
-                          </a:effectRef>
-                          <a:fontRef idx="none"/>
-                        </wps:style>
-                        <wps:bodyPr/>
-                      </wps:wsp>
-                    </wpg:wgp>
-                  </a:graphicData>
-                </a:graphic>
-              </wp:anchor>
-            </w:drawing>
-          </mc:Choice>
-          <mc:Fallback xmlns:a="http://schemas.openxmlformats.org/drawingml/2006/main">
-            <w:pict>
-              <v:group id="Group 685" style="width:456.54pt;height:0.47998pt;position:absolute;mso-position-horizontal-relative:page;mso-position-horizontal:absolute;margin-left:72.18pt;mso-position-vertical-relative:page;margin-top:39.72pt;" coordsize="57980,60">
-                <v:shape id="Shape 865" style="position:absolute;width:57980;height:91;left:0;top:0;" coordsize="5798059,9144" path="m0,0l5798059,0l5798059,9144l0,9144l0,0">
-                  <v:stroke weight="0pt" endcap="flat" joinstyle="miter" miterlimit="10" on="false" color="#000000" opacity="0"/>
-                  <v:fill on="true" color="#717171"/>
-                </v:shape>
-                <w10:wrap type="topAndBottom"/>
-              </v:group>
-            </w:pict>
-          </mc:Fallback>
-        </mc:AlternateContent>
-      </w:r>
-      <w:r>
-        <w:rPr>
           <w:rFonts w:ascii="Arial" w:eastAsia="Arial" w:hAnsi="Arial" w:cs="Arial"/>
           <w:sz w:val="23"/>
         </w:rPr>
-        <w:t xml:space="preserve">Einsatz einer neutralen Internet-Plattform </w:t>
-      </w:r>
-      <w:r>
-        <w:rPr>
-          <w:rFonts w:ascii="Wingdings" w:eastAsia="Wingdings" w:hAnsi="Wingdings" w:cs="Wingdings"/>
-          <w:color w:val="717171"/>
-          <w:sz w:val="23"/>
-        </w:rPr>
-        <w:t></w:t>
-      </w:r>
-      <w:r>
-        <w:rPr>
-          <w:rFonts w:ascii="Arial" w:eastAsia="Arial" w:hAnsi="Arial" w:cs="Arial"/>
-          <w:color w:val="717171"/>
-          <w:sz w:val="23"/>
-        </w:rPr>
-        <w:t xml:space="preserve"> </w:t>
-      </w:r>
-      <w:r>
-        <w:rPr>
-          <w:rFonts w:ascii="Arial" w:eastAsia="Arial" w:hAnsi="Arial" w:cs="Arial"/>
-          <w:sz w:val="23"/>
-        </w:rPr>
-        <w:t>Transparenz d</w:t>
-      </w:r>
-      <w:r>
-        <w:rPr>
-          <w:rFonts w:ascii="Arial" w:eastAsia="Arial" w:hAnsi="Arial" w:cs="Arial"/>
-          <w:sz w:val="23"/>
-        </w:rPr>
-        <w:t xml:space="preserve">es Projektablaufs für Beteiligte </w:t>
-      </w:r>
-      <w:r>
-        <w:rPr>
-          <w:rFonts w:ascii="Wingdings" w:eastAsia="Wingdings" w:hAnsi="Wingdings" w:cs="Wingdings"/>
-          <w:color w:val="717171"/>
-          <w:sz w:val="23"/>
-        </w:rPr>
-        <w:t></w:t>
-      </w:r>
-      <w:r>
-        <w:rPr>
-          <w:rFonts w:ascii="Arial" w:eastAsia="Arial" w:hAnsi="Arial" w:cs="Arial"/>
-          <w:color w:val="717171"/>
-          <w:sz w:val="23"/>
-        </w:rPr>
-        <w:t xml:space="preserve"> </w:t>
-      </w:r>
-      <w:r>
-        <w:rPr>
-          <w:rFonts w:ascii="Arial" w:eastAsia="Arial" w:hAnsi="Arial" w:cs="Arial"/>
-          <w:sz w:val="23"/>
-        </w:rPr>
-        <w:t xml:space="preserve">Vernetzung der Projektbeteiligten </w:t>
-      </w:r>
-      <w:r>
-        <w:rPr>
-          <w:rFonts w:ascii="Wingdings" w:eastAsia="Wingdings" w:hAnsi="Wingdings" w:cs="Wingdings"/>
-          <w:color w:val="717171"/>
-          <w:sz w:val="23"/>
-        </w:rPr>
-        <w:t></w:t>
-      </w:r>
-      <w:r>
-        <w:rPr>
-          <w:rFonts w:ascii="Arial" w:eastAsia="Arial" w:hAnsi="Arial" w:cs="Arial"/>
-          <w:color w:val="717171"/>
-          <w:sz w:val="23"/>
-        </w:rPr>
-        <w:t xml:space="preserve"> </w:t>
-      </w:r>
-      <w:r>
-        <w:rPr>
-          <w:rFonts w:ascii="Arial" w:eastAsia="Arial" w:hAnsi="Arial" w:cs="Arial"/>
-          <w:sz w:val="23"/>
-        </w:rPr>
-        <w:t xml:space="preserve">Dokumentation der Bauprojekte </w:t>
+        <w:t>Nutzung einer benutzerfreundlichen Internetplattform für Personalverwaltung</w:t>
       </w:r>
     </w:p>
     <w:p>
       <w:pPr>
+        <w:pStyle w:val="Listenabsatz"/>
         <w:numPr>
           <w:ilvl w:val="0"/>
-          <w:numId w:val="2"/>
+          <w:numId w:val="4"/>
         </w:numPr>
-        <w:spacing w:after="2" w:line="264" w:lineRule="auto"/>
-        <w:ind w:right="374" w:hanging="256"/>
+        <w:spacing w:after="4"/>
+        <w:rPr>
+          <w:rFonts w:ascii="Arial" w:eastAsia="Arial" w:hAnsi="Arial" w:cs="Arial"/>
+          <w:sz w:val="23"/>
+        </w:rPr>
       </w:pPr>
       <w:r>
         <w:rPr>
           <w:rFonts w:ascii="Arial" w:eastAsia="Arial" w:hAnsi="Arial" w:cs="Arial"/>
           <w:sz w:val="23"/>
         </w:rPr>
-        <w:t xml:space="preserve">ständige Verfügbarkeit aktueller Projektdaten (orts- und zeitunabhängig) </w:t>
-      </w:r>
-      <w:r>
-        <w:rPr>
-          <w:rFonts w:ascii="Wingdings" w:eastAsia="Wingdings" w:hAnsi="Wingdings" w:cs="Wingdings"/>
-          <w:color w:val="717171"/>
-          <w:sz w:val="23"/>
-        </w:rPr>
-        <w:t></w:t>
-      </w:r>
-      <w:r>
-        <w:rPr>
-          <w:rFonts w:ascii="Arial" w:eastAsia="Arial" w:hAnsi="Arial" w:cs="Arial"/>
-          <w:color w:val="717171"/>
-          <w:sz w:val="23"/>
-        </w:rPr>
-        <w:t xml:space="preserve"> </w:t>
-      </w:r>
-      <w:r>
-        <w:rPr>
-          <w:rFonts w:ascii="Arial" w:eastAsia="Arial" w:hAnsi="Arial" w:cs="Arial"/>
-          <w:sz w:val="23"/>
-        </w:rPr>
-        <w:t xml:space="preserve">Produkt muss aus der Beta-Phase hinaus sein und bei &gt; 10 Kunden in Betrieb sein </w:t>
-      </w:r>
-      <w:r>
-        <w:rPr>
-          <w:rFonts w:ascii="Wingdings" w:eastAsia="Wingdings" w:hAnsi="Wingdings" w:cs="Wingdings"/>
-          <w:color w:val="717171"/>
-          <w:sz w:val="23"/>
-        </w:rPr>
-        <w:t></w:t>
-      </w:r>
-      <w:r>
-        <w:rPr>
-          <w:rFonts w:ascii="Arial" w:eastAsia="Arial" w:hAnsi="Arial" w:cs="Arial"/>
-          <w:color w:val="717171"/>
-          <w:sz w:val="23"/>
-        </w:rPr>
-        <w:t xml:space="preserve"> </w:t>
-      </w:r>
-      <w:r>
-        <w:rPr>
-          <w:rFonts w:ascii="Arial" w:eastAsia="Arial" w:hAnsi="Arial" w:cs="Arial"/>
-          <w:sz w:val="23"/>
-        </w:rPr>
-        <w:t xml:space="preserve">individuelle Anforderungen müssen abbildbar sein </w:t>
-      </w:r>
-      <w:r>
-        <w:rPr>
-          <w:rFonts w:ascii="Wingdings" w:eastAsia="Wingdings" w:hAnsi="Wingdings" w:cs="Wingdings"/>
-          <w:color w:val="717171"/>
-          <w:sz w:val="23"/>
-        </w:rPr>
-        <w:t></w:t>
-      </w:r>
-      <w:r>
-        <w:rPr>
-          <w:rFonts w:ascii="Arial" w:eastAsia="Arial" w:hAnsi="Arial" w:cs="Arial"/>
-          <w:color w:val="717171"/>
-          <w:sz w:val="23"/>
-        </w:rPr>
-        <w:t xml:space="preserve"> </w:t>
-      </w:r>
-      <w:r>
-        <w:rPr>
-          <w:rFonts w:ascii="Arial" w:eastAsia="Arial" w:hAnsi="Arial" w:cs="Arial"/>
-          <w:sz w:val="23"/>
-        </w:rPr>
-        <w:t xml:space="preserve">Datenausgabe: im XML-Format, auf DVD, Upload digitaler Daten </w:t>
-      </w:r>
-      <w:r>
-        <w:rPr>
-          <w:rFonts w:ascii="Wingdings" w:eastAsia="Wingdings" w:hAnsi="Wingdings" w:cs="Wingdings"/>
-          <w:color w:val="717171"/>
-          <w:sz w:val="23"/>
-        </w:rPr>
-        <w:t></w:t>
-      </w:r>
-      <w:r>
-        <w:rPr>
-          <w:rFonts w:ascii="Arial" w:eastAsia="Arial" w:hAnsi="Arial" w:cs="Arial"/>
-          <w:color w:val="717171"/>
-          <w:sz w:val="23"/>
-        </w:rPr>
-        <w:t xml:space="preserve"> </w:t>
-      </w:r>
-      <w:r>
-        <w:rPr>
-          <w:rFonts w:ascii="Arial" w:eastAsia="Arial" w:hAnsi="Arial" w:cs="Arial"/>
-          <w:sz w:val="23"/>
-        </w:rPr>
-        <w:t xml:space="preserve">Anbindung von Standard-Software zum weiteren Bearbeiten der </w:t>
-      </w:r>
-      <w:r>
-        <w:rPr>
-          <w:rFonts w:ascii="Arial" w:eastAsia="Arial" w:hAnsi="Arial" w:cs="Arial"/>
-          <w:sz w:val="23"/>
-        </w:rPr>
-        <w:t xml:space="preserve">Dokumente </w:t>
-      </w:r>
-      <w:r>
-        <w:rPr>
-          <w:rFonts w:ascii="Wingdings" w:eastAsia="Wingdings" w:hAnsi="Wingdings" w:cs="Wingdings"/>
-          <w:color w:val="717171"/>
-          <w:sz w:val="23"/>
-        </w:rPr>
-        <w:t></w:t>
-      </w:r>
-      <w:r>
-        <w:rPr>
-          <w:rFonts w:ascii="Arial" w:eastAsia="Arial" w:hAnsi="Arial" w:cs="Arial"/>
-          <w:color w:val="717171"/>
-          <w:sz w:val="23"/>
-        </w:rPr>
-        <w:t xml:space="preserve"> </w:t>
-      </w:r>
-      <w:r>
-        <w:rPr>
-          <w:rFonts w:ascii="Arial" w:eastAsia="Arial" w:hAnsi="Arial" w:cs="Arial"/>
-          <w:sz w:val="23"/>
-        </w:rPr>
-        <w:t xml:space="preserve">einfache Benutzerführung; intuitive, windowstypische Benutzeroberfläche </w:t>
-      </w:r>
-      <w:r>
-        <w:rPr>
-          <w:rFonts w:ascii="Wingdings" w:eastAsia="Wingdings" w:hAnsi="Wingdings" w:cs="Wingdings"/>
-          <w:color w:val="717171"/>
-          <w:sz w:val="23"/>
-        </w:rPr>
-        <w:t></w:t>
-      </w:r>
-      <w:r>
-        <w:rPr>
-          <w:rFonts w:ascii="Arial" w:eastAsia="Arial" w:hAnsi="Arial" w:cs="Arial"/>
-          <w:color w:val="717171"/>
-          <w:sz w:val="23"/>
-        </w:rPr>
-        <w:t xml:space="preserve"> </w:t>
-      </w:r>
-      <w:r>
-        <w:rPr>
-          <w:rFonts w:ascii="Arial" w:eastAsia="Arial" w:hAnsi="Arial" w:cs="Arial"/>
-          <w:sz w:val="23"/>
-        </w:rPr>
-        <w:t xml:space="preserve">unterschiedliche Benutzerrechte  </w:t>
+        <w:t>Transparenter Projektablauf für alle Beteiligten</w:t>
       </w:r>
     </w:p>
     <w:p>
       <w:pPr>
+        <w:pStyle w:val="Listenabsatz"/>
         <w:numPr>
           <w:ilvl w:val="0"/>
-          <w:numId w:val="2"/>
+          <w:numId w:val="4"/>
         </w:numPr>
-        <w:spacing w:after="2" w:line="264" w:lineRule="auto"/>
-        <w:ind w:right="374" w:hanging="256"/>
+        <w:spacing w:after="4"/>
+        <w:rPr>
+          <w:rFonts w:ascii="Arial" w:eastAsia="Arial" w:hAnsi="Arial" w:cs="Arial"/>
+          <w:sz w:val="23"/>
+        </w:rPr>
       </w:pPr>
       <w:r>
         <w:rPr>
           <w:rFonts w:ascii="Arial" w:eastAsia="Arial" w:hAnsi="Arial" w:cs="Arial"/>
           <w:sz w:val="23"/>
         </w:rPr>
-        <w:t xml:space="preserve">Synchronisation mit Handheld-Computern </w:t>
+        <w:t>Effektive Vernetzung der Mitarbeiter im Personalmanagement</w:t>
       </w:r>
     </w:p>
     <w:p>
       <w:pPr>
-        <w:spacing w:after="3156"/>
+        <w:pStyle w:val="Listenabsatz"/>
+        <w:numPr>
+          <w:ilvl w:val="0"/>
+          <w:numId w:val="4"/>
+        </w:numPr>
+        <w:spacing w:after="4"/>
+        <w:rPr>
+          <w:rFonts w:ascii="Arial" w:eastAsia="Arial" w:hAnsi="Arial" w:cs="Arial"/>
+          <w:sz w:val="23"/>
+        </w:rPr>
       </w:pPr>
       <w:r>
         <w:rPr>
           <w:rFonts w:ascii="Arial" w:eastAsia="Arial" w:hAnsi="Arial" w:cs="Arial"/>
           <w:sz w:val="23"/>
         </w:rPr>
-        <w:t xml:space="preserve"> </w:t>
+        <w:t>Echtzeit-Zugriff auf aktuelle HR-Daten, unabhängig von Zeit und Ort</w:t>
       </w:r>
+    </w:p>
+    <w:p>
+      <w:pPr>
+        <w:pStyle w:val="Listenabsatz"/>
+        <w:numPr>
+          <w:ilvl w:val="0"/>
+          <w:numId w:val="4"/>
+        </w:numPr>
+        <w:spacing w:after="4"/>
+        <w:rPr>
+          <w:rFonts w:ascii="Arial" w:eastAsia="Arial" w:hAnsi="Arial" w:cs="Arial"/>
+          <w:sz w:val="23"/>
+        </w:rPr>
+      </w:pPr>
+      <w:r>
+        <w:rPr>
+          <w:rFonts w:ascii="Arial" w:eastAsia="Arial" w:hAnsi="Arial" w:cs="Arial"/>
+          <w:sz w:val="23"/>
+        </w:rPr>
+        <w:t>Nachweis einer erfolgreichen Implementierung bei mehreren Unternehmen</w:t>
+      </w:r>
+    </w:p>
+    <w:p>
+      <w:pPr>
+        <w:pStyle w:val="Listenabsatz"/>
+        <w:numPr>
+          <w:ilvl w:val="0"/>
+          <w:numId w:val="4"/>
+        </w:numPr>
+        <w:spacing w:after="4"/>
+        <w:rPr>
+          <w:rFonts w:ascii="Arial" w:eastAsia="Arial" w:hAnsi="Arial" w:cs="Arial"/>
+          <w:sz w:val="23"/>
+        </w:rPr>
+      </w:pPr>
+      <w:r>
+        <w:rPr>
+          <w:rFonts w:ascii="Arial" w:eastAsia="Arial" w:hAnsi="Arial" w:cs="Arial"/>
+          <w:sz w:val="23"/>
+        </w:rPr>
+        <w:t>Flexible Anpassungsmöglichkeiten an individuelle Unternehmensanforderungen</w:t>
+      </w:r>
+    </w:p>
+    <w:p>
+      <w:pPr>
+        <w:pStyle w:val="Listenabsatz"/>
+        <w:numPr>
+          <w:ilvl w:val="0"/>
+          <w:numId w:val="4"/>
+        </w:numPr>
+        <w:spacing w:after="4"/>
+        <w:rPr>
+          <w:rFonts w:ascii="Arial" w:eastAsia="Arial" w:hAnsi="Arial" w:cs="Arial"/>
+          <w:sz w:val="23"/>
+        </w:rPr>
+      </w:pPr>
+      <w:r>
+        <w:rPr>
+          <w:rFonts w:ascii="Arial" w:eastAsia="Arial" w:hAnsi="Arial" w:cs="Arial"/>
+          <w:sz w:val="23"/>
+        </w:rPr>
+        <w:t>Verschiedene Datenexportformate wie XML, DVD, digitale Datenuploads</w:t>
+      </w:r>
+    </w:p>
+    <w:p>
+      <w:pPr>
+        <w:pStyle w:val="Listenabsatz"/>
+        <w:numPr>
+          <w:ilvl w:val="0"/>
+          <w:numId w:val="4"/>
+        </w:numPr>
+        <w:spacing w:after="4"/>
+        <w:rPr>
+          <w:rFonts w:ascii="Arial" w:eastAsia="Arial" w:hAnsi="Arial" w:cs="Arial"/>
+          <w:sz w:val="23"/>
+        </w:rPr>
+      </w:pPr>
+      <w:r>
+        <w:rPr>
+          <w:rFonts w:ascii="Arial" w:eastAsia="Arial" w:hAnsi="Arial" w:cs="Arial"/>
+          <w:sz w:val="23"/>
+        </w:rPr>
+        <w:t>Nahtlose Integration mit Standardsoftware zur weiteren Bearbeitung von HR-Dokumenten</w:t>
+      </w:r>
+    </w:p>
+    <w:p>
+      <w:pPr>
+        <w:pStyle w:val="Listenabsatz"/>
+        <w:numPr>
+          <w:ilvl w:val="0"/>
+          <w:numId w:val="4"/>
+        </w:numPr>
+        <w:spacing w:after="4"/>
+        <w:rPr>
+          <w:rFonts w:ascii="Arial" w:eastAsia="Arial" w:hAnsi="Arial" w:cs="Arial"/>
+          <w:sz w:val="23"/>
+        </w:rPr>
+      </w:pPr>
+      <w:r>
+        <w:rPr>
+          <w:rFonts w:ascii="Arial" w:eastAsia="Arial" w:hAnsi="Arial" w:cs="Arial"/>
+          <w:sz w:val="23"/>
+        </w:rPr>
+        <w:t>Intuitive Benutzeroberfläche und differenzierte Benutzerrechte</w:t>
+      </w:r>
+    </w:p>
+    <w:p>
+      <w:pPr>
+        <w:pStyle w:val="Listenabsatz"/>
+        <w:numPr>
+          <w:ilvl w:val="0"/>
+          <w:numId w:val="4"/>
+        </w:numPr>
+        <w:spacing w:after="4"/>
+      </w:pPr>
+      <w:r>
+        <w:rPr>
+          <w:rFonts w:ascii="Arial" w:eastAsia="Arial" w:hAnsi="Arial" w:cs="Arial"/>
+          <w:sz w:val="23"/>
+        </w:rPr>
+        <w:t>Synchronisationsoptionen mit Handheld-Geräten für mobiles Personalmanagement</w:t>
+      </w:r>
+    </w:p>
+    <w:p>
+      <w:pPr>
+        <w:spacing w:after="4"/>
+      </w:pPr>
+    </w:p>
+    <w:p>
+      <w:pPr>
+        <w:spacing w:after="4"/>
+      </w:pPr>
+    </w:p>
+    <w:p>
+      <w:pPr>
+        <w:spacing w:after="4"/>
+      </w:pPr>
+    </w:p>
+    <w:p>
+      <w:pPr>
+        <w:spacing w:after="4"/>
+      </w:pPr>
     </w:p>
     <w:p>
       <w:pPr>
@@ -755,7 +632,7 @@
           <w:rFonts w:ascii="Arial" w:eastAsia="Arial" w:hAnsi="Arial" w:cs="Arial"/>
           <w:sz w:val="18"/>
         </w:rPr>
-        <w:t xml:space="preserve">Ein Beispiel von </w:t>
+        <w:t xml:space="preserve">von </w:t>
       </w:r>
       <w:r>
         <w:rPr>
@@ -4229,6 +4106,130 @@
     </w:lvl>
   </w:abstractNum>
   <w:abstractNum w:abstractNumId="1" w15:restartNumberingAfterBreak="0">
+    <w:nsid w:val="250A28CF"/>
+    <w:multiLevelType w:val="hybridMultilevel"/>
+    <w:tmpl w:val="9098A588"/>
+    <w:lvl w:ilvl="0" w:tplc="F5100030">
+      <w:start w:val="1"/>
+      <w:numFmt w:val="bullet"/>
+      <w:lvlText w:val="▪"/>
+      <w:lvlJc w:val="left"/>
+      <w:pPr>
+        <w:ind w:left="720" w:hanging="360"/>
+      </w:pPr>
+      <w:rPr>
+        <w:rFonts w:ascii="Wingdings" w:eastAsia="Wingdings" w:hAnsi="Wingdings" w:cs="Wingdings" w:hint="default"/>
+        <w:b w:val="0"/>
+        <w:i w:val="0"/>
+        <w:strike w:val="0"/>
+        <w:dstrike w:val="0"/>
+        <w:color w:val="717171"/>
+        <w:sz w:val="23"/>
+        <w:szCs w:val="23"/>
+        <w:u w:val="none" w:color="000000"/>
+        <w:bdr w:val="none" w:sz="0" w:space="0" w:color="auto"/>
+        <w:shd w:val="clear" w:color="auto" w:fill="auto"/>
+        <w:vertAlign w:val="baseline"/>
+      </w:rPr>
+    </w:lvl>
+    <w:lvl w:ilvl="1" w:tplc="04070003" w:tentative="1">
+      <w:start w:val="1"/>
+      <w:numFmt w:val="bullet"/>
+      <w:lvlText w:val="o"/>
+      <w:lvlJc w:val="left"/>
+      <w:pPr>
+        <w:ind w:left="1440" w:hanging="360"/>
+      </w:pPr>
+      <w:rPr>
+        <w:rFonts w:ascii="Courier New" w:hAnsi="Courier New" w:cs="Courier New" w:hint="default"/>
+      </w:rPr>
+    </w:lvl>
+    <w:lvl w:ilvl="2" w:tplc="04070005" w:tentative="1">
+      <w:start w:val="1"/>
+      <w:numFmt w:val="bullet"/>
+      <w:lvlText w:val=""/>
+      <w:lvlJc w:val="left"/>
+      <w:pPr>
+        <w:ind w:left="2160" w:hanging="360"/>
+      </w:pPr>
+      <w:rPr>
+        <w:rFonts w:ascii="Wingdings" w:hAnsi="Wingdings" w:hint="default"/>
+      </w:rPr>
+    </w:lvl>
+    <w:lvl w:ilvl="3" w:tplc="04070001" w:tentative="1">
+      <w:start w:val="1"/>
+      <w:numFmt w:val="bullet"/>
+      <w:lvlText w:val=""/>
+      <w:lvlJc w:val="left"/>
+      <w:pPr>
+        <w:ind w:left="2880" w:hanging="360"/>
+      </w:pPr>
+      <w:rPr>
+        <w:rFonts w:ascii="Symbol" w:hAnsi="Symbol" w:hint="default"/>
+      </w:rPr>
+    </w:lvl>
+    <w:lvl w:ilvl="4" w:tplc="04070003" w:tentative="1">
+      <w:start w:val="1"/>
+      <w:numFmt w:val="bullet"/>
+      <w:lvlText w:val="o"/>
+      <w:lvlJc w:val="left"/>
+      <w:pPr>
+        <w:ind w:left="3600" w:hanging="360"/>
+      </w:pPr>
+      <w:rPr>
+        <w:rFonts w:ascii="Courier New" w:hAnsi="Courier New" w:cs="Courier New" w:hint="default"/>
+      </w:rPr>
+    </w:lvl>
+    <w:lvl w:ilvl="5" w:tplc="04070005" w:tentative="1">
+      <w:start w:val="1"/>
+      <w:numFmt w:val="bullet"/>
+      <w:lvlText w:val=""/>
+      <w:lvlJc w:val="left"/>
+      <w:pPr>
+        <w:ind w:left="4320" w:hanging="360"/>
+      </w:pPr>
+      <w:rPr>
+        <w:rFonts w:ascii="Wingdings" w:hAnsi="Wingdings" w:hint="default"/>
+      </w:rPr>
+    </w:lvl>
+    <w:lvl w:ilvl="6" w:tplc="04070001" w:tentative="1">
+      <w:start w:val="1"/>
+      <w:numFmt w:val="bullet"/>
+      <w:lvlText w:val=""/>
+      <w:lvlJc w:val="left"/>
+      <w:pPr>
+        <w:ind w:left="5040" w:hanging="360"/>
+      </w:pPr>
+      <w:rPr>
+        <w:rFonts w:ascii="Symbol" w:hAnsi="Symbol" w:hint="default"/>
+      </w:rPr>
+    </w:lvl>
+    <w:lvl w:ilvl="7" w:tplc="04070003" w:tentative="1">
+      <w:start w:val="1"/>
+      <w:numFmt w:val="bullet"/>
+      <w:lvlText w:val="o"/>
+      <w:lvlJc w:val="left"/>
+      <w:pPr>
+        <w:ind w:left="5760" w:hanging="360"/>
+      </w:pPr>
+      <w:rPr>
+        <w:rFonts w:ascii="Courier New" w:hAnsi="Courier New" w:cs="Courier New" w:hint="default"/>
+      </w:rPr>
+    </w:lvl>
+    <w:lvl w:ilvl="8" w:tplc="04070005" w:tentative="1">
+      <w:start w:val="1"/>
+      <w:numFmt w:val="bullet"/>
+      <w:lvlText w:val=""/>
+      <w:lvlJc w:val="left"/>
+      <w:pPr>
+        <w:ind w:left="6480" w:hanging="360"/>
+      </w:pPr>
+      <w:rPr>
+        <w:rFonts w:ascii="Wingdings" w:hAnsi="Wingdings" w:hint="default"/>
+      </w:rPr>
+    </w:lvl>
+  </w:abstractNum>
+  <w:abstractNum w:abstractNumId="2" w15:restartNumberingAfterBreak="0">
     <w:nsid w:val="29DF0A57"/>
     <w:multiLevelType w:val="hybridMultilevel"/>
     <w:tmpl w:val="9E467492"/>
@@ -4440,11 +4441,222 @@
       </w:rPr>
     </w:lvl>
   </w:abstractNum>
+  <w:abstractNum w:abstractNumId="3" w15:restartNumberingAfterBreak="0">
+    <w:nsid w:val="302071C0"/>
+    <w:multiLevelType w:val="hybridMultilevel"/>
+    <w:tmpl w:val="708E61AC"/>
+    <w:lvl w:ilvl="0" w:tplc="D0BEBFBE">
+      <w:start w:val="1"/>
+      <w:numFmt w:val="decimal"/>
+      <w:lvlText w:val="%1."/>
+      <w:lvlJc w:val="left"/>
+      <w:pPr>
+        <w:ind w:left="345" w:hanging="360"/>
+      </w:pPr>
+      <w:rPr>
+        <w:rFonts w:hint="default"/>
+      </w:rPr>
+    </w:lvl>
+    <w:lvl w:ilvl="1" w:tplc="04070019" w:tentative="1">
+      <w:start w:val="1"/>
+      <w:numFmt w:val="lowerLetter"/>
+      <w:lvlText w:val="%2."/>
+      <w:lvlJc w:val="left"/>
+      <w:pPr>
+        <w:ind w:left="1065" w:hanging="360"/>
+      </w:pPr>
+    </w:lvl>
+    <w:lvl w:ilvl="2" w:tplc="0407001B" w:tentative="1">
+      <w:start w:val="1"/>
+      <w:numFmt w:val="lowerRoman"/>
+      <w:lvlText w:val="%3."/>
+      <w:lvlJc w:val="right"/>
+      <w:pPr>
+        <w:ind w:left="1785" w:hanging="180"/>
+      </w:pPr>
+    </w:lvl>
+    <w:lvl w:ilvl="3" w:tplc="0407000F" w:tentative="1">
+      <w:start w:val="1"/>
+      <w:numFmt w:val="decimal"/>
+      <w:lvlText w:val="%4."/>
+      <w:lvlJc w:val="left"/>
+      <w:pPr>
+        <w:ind w:left="2505" w:hanging="360"/>
+      </w:pPr>
+    </w:lvl>
+    <w:lvl w:ilvl="4" w:tplc="04070019" w:tentative="1">
+      <w:start w:val="1"/>
+      <w:numFmt w:val="lowerLetter"/>
+      <w:lvlText w:val="%5."/>
+      <w:lvlJc w:val="left"/>
+      <w:pPr>
+        <w:ind w:left="3225" w:hanging="360"/>
+      </w:pPr>
+    </w:lvl>
+    <w:lvl w:ilvl="5" w:tplc="0407001B" w:tentative="1">
+      <w:start w:val="1"/>
+      <w:numFmt w:val="lowerRoman"/>
+      <w:lvlText w:val="%6."/>
+      <w:lvlJc w:val="right"/>
+      <w:pPr>
+        <w:ind w:left="3945" w:hanging="180"/>
+      </w:pPr>
+    </w:lvl>
+    <w:lvl w:ilvl="6" w:tplc="0407000F" w:tentative="1">
+      <w:start w:val="1"/>
+      <w:numFmt w:val="decimal"/>
+      <w:lvlText w:val="%7."/>
+      <w:lvlJc w:val="left"/>
+      <w:pPr>
+        <w:ind w:left="4665" w:hanging="360"/>
+      </w:pPr>
+    </w:lvl>
+    <w:lvl w:ilvl="7" w:tplc="04070019" w:tentative="1">
+      <w:start w:val="1"/>
+      <w:numFmt w:val="lowerLetter"/>
+      <w:lvlText w:val="%8."/>
+      <w:lvlJc w:val="left"/>
+      <w:pPr>
+        <w:ind w:left="5385" w:hanging="360"/>
+      </w:pPr>
+    </w:lvl>
+    <w:lvl w:ilvl="8" w:tplc="0407001B" w:tentative="1">
+      <w:start w:val="1"/>
+      <w:numFmt w:val="lowerRoman"/>
+      <w:lvlText w:val="%9."/>
+      <w:lvlJc w:val="right"/>
+      <w:pPr>
+        <w:ind w:left="6105" w:hanging="180"/>
+      </w:pPr>
+    </w:lvl>
+  </w:abstractNum>
+  <w:abstractNum w:abstractNumId="4" w15:restartNumberingAfterBreak="0">
+    <w:nsid w:val="5CC65A43"/>
+    <w:multiLevelType w:val="hybridMultilevel"/>
+    <w:tmpl w:val="12800C32"/>
+    <w:lvl w:ilvl="0" w:tplc="04070001">
+      <w:start w:val="1"/>
+      <w:numFmt w:val="bullet"/>
+      <w:lvlText w:val=""/>
+      <w:lvlJc w:val="left"/>
+      <w:pPr>
+        <w:ind w:left="720" w:hanging="360"/>
+      </w:pPr>
+      <w:rPr>
+        <w:rFonts w:ascii="Symbol" w:hAnsi="Symbol" w:hint="default"/>
+      </w:rPr>
+    </w:lvl>
+    <w:lvl w:ilvl="1" w:tplc="04070003" w:tentative="1">
+      <w:start w:val="1"/>
+      <w:numFmt w:val="bullet"/>
+      <w:lvlText w:val="o"/>
+      <w:lvlJc w:val="left"/>
+      <w:pPr>
+        <w:ind w:left="1440" w:hanging="360"/>
+      </w:pPr>
+      <w:rPr>
+        <w:rFonts w:ascii="Courier New" w:hAnsi="Courier New" w:cs="Courier New" w:hint="default"/>
+      </w:rPr>
+    </w:lvl>
+    <w:lvl w:ilvl="2" w:tplc="04070005" w:tentative="1">
+      <w:start w:val="1"/>
+      <w:numFmt w:val="bullet"/>
+      <w:lvlText w:val=""/>
+      <w:lvlJc w:val="left"/>
+      <w:pPr>
+        <w:ind w:left="2160" w:hanging="360"/>
+      </w:pPr>
+      <w:rPr>
+        <w:rFonts w:ascii="Wingdings" w:hAnsi="Wingdings" w:hint="default"/>
+      </w:rPr>
+    </w:lvl>
+    <w:lvl w:ilvl="3" w:tplc="04070001" w:tentative="1">
+      <w:start w:val="1"/>
+      <w:numFmt w:val="bullet"/>
+      <w:lvlText w:val=""/>
+      <w:lvlJc w:val="left"/>
+      <w:pPr>
+        <w:ind w:left="2880" w:hanging="360"/>
+      </w:pPr>
+      <w:rPr>
+        <w:rFonts w:ascii="Symbol" w:hAnsi="Symbol" w:hint="default"/>
+      </w:rPr>
+    </w:lvl>
+    <w:lvl w:ilvl="4" w:tplc="04070003" w:tentative="1">
+      <w:start w:val="1"/>
+      <w:numFmt w:val="bullet"/>
+      <w:lvlText w:val="o"/>
+      <w:lvlJc w:val="left"/>
+      <w:pPr>
+        <w:ind w:left="3600" w:hanging="360"/>
+      </w:pPr>
+      <w:rPr>
+        <w:rFonts w:ascii="Courier New" w:hAnsi="Courier New" w:cs="Courier New" w:hint="default"/>
+      </w:rPr>
+    </w:lvl>
+    <w:lvl w:ilvl="5" w:tplc="04070005" w:tentative="1">
+      <w:start w:val="1"/>
+      <w:numFmt w:val="bullet"/>
+      <w:lvlText w:val=""/>
+      <w:lvlJc w:val="left"/>
+      <w:pPr>
+        <w:ind w:left="4320" w:hanging="360"/>
+      </w:pPr>
+      <w:rPr>
+        <w:rFonts w:ascii="Wingdings" w:hAnsi="Wingdings" w:hint="default"/>
+      </w:rPr>
+    </w:lvl>
+    <w:lvl w:ilvl="6" w:tplc="04070001" w:tentative="1">
+      <w:start w:val="1"/>
+      <w:numFmt w:val="bullet"/>
+      <w:lvlText w:val=""/>
+      <w:lvlJc w:val="left"/>
+      <w:pPr>
+        <w:ind w:left="5040" w:hanging="360"/>
+      </w:pPr>
+      <w:rPr>
+        <w:rFonts w:ascii="Symbol" w:hAnsi="Symbol" w:hint="default"/>
+      </w:rPr>
+    </w:lvl>
+    <w:lvl w:ilvl="7" w:tplc="04070003" w:tentative="1">
+      <w:start w:val="1"/>
+      <w:numFmt w:val="bullet"/>
+      <w:lvlText w:val="o"/>
+      <w:lvlJc w:val="left"/>
+      <w:pPr>
+        <w:ind w:left="5760" w:hanging="360"/>
+      </w:pPr>
+      <w:rPr>
+        <w:rFonts w:ascii="Courier New" w:hAnsi="Courier New" w:cs="Courier New" w:hint="default"/>
+      </w:rPr>
+    </w:lvl>
+    <w:lvl w:ilvl="8" w:tplc="04070005" w:tentative="1">
+      <w:start w:val="1"/>
+      <w:numFmt w:val="bullet"/>
+      <w:lvlText w:val=""/>
+      <w:lvlJc w:val="left"/>
+      <w:pPr>
+        <w:ind w:left="6480" w:hanging="360"/>
+      </w:pPr>
+      <w:rPr>
+        <w:rFonts w:ascii="Wingdings" w:hAnsi="Wingdings" w:hint="default"/>
+      </w:rPr>
+    </w:lvl>
+  </w:abstractNum>
   <w:num w:numId="1">
-    <w:abstractNumId w:val="1"/>
+    <w:abstractNumId w:val="2"/>
   </w:num>
   <w:num w:numId="2">
     <w:abstractNumId w:val="0"/>
+  </w:num>
+  <w:num w:numId="3">
+    <w:abstractNumId w:val="4"/>
+  </w:num>
+  <w:num w:numId="4">
+    <w:abstractNumId w:val="1"/>
+  </w:num>
+  <w:num w:numId="5">
+    <w:abstractNumId w:val="3"/>
   </w:num>
 </w:numbering>
 </file>
@@ -4878,6 +5090,17 @@
     <w:semiHidden/>
     <w:unhideWhenUsed/>
   </w:style>
+  <w:style w:type="paragraph" w:styleId="Listenabsatz">
+    <w:name w:val="List Paragraph"/>
+    <w:basedOn w:val="Standard"/>
+    <w:uiPriority w:val="34"/>
+    <w:qFormat/>
+    <w:rsid w:val="0060542C"/>
+    <w:pPr>
+      <w:ind w:left="720"/>
+      <w:contextualSpacing/>
+    </w:pPr>
+  </w:style>
 </w:styles>
 </file>
 

</xml_diff>

<commit_message>
steve hat das ...
</commit_message>
<xml_diff>
--- a/Kriterienliste.docx
+++ b/Kriterienliste.docx
@@ -10,16 +10,6 @@
         </w:tabs>
         <w:spacing w:after="835"/>
       </w:pPr>
-      <w:bookmarkStart w:id="0" w:name="_GoBack"/>
-      <w:bookmarkEnd w:id="0"/>
-      <w:r>
-        <w:rPr>
-          <w:rFonts w:ascii="Arial" w:eastAsia="Arial" w:hAnsi="Arial" w:cs="Arial"/>
-          <w:color w:val="717171"/>
-          <w:sz w:val="18"/>
-        </w:rPr>
-        <w:t xml:space="preserve">Beispiel Kriterienliste </w:t>
-      </w:r>
       <w:r>
         <w:rPr>
           <w:rFonts w:ascii="Arial" w:eastAsia="Arial" w:hAnsi="Arial" w:cs="Arial"/>
@@ -36,6 +26,14 @@
           <w:sz w:val="18"/>
         </w:rPr>
         <w:tab/>
+      </w:r>
+      <w:proofErr w:type="gramStart"/>
+      <w:r>
+        <w:rPr>
+          <w:rFonts w:ascii="Arial" w:eastAsia="Arial" w:hAnsi="Arial" w:cs="Arial"/>
+          <w:color w:val="717171"/>
+          <w:sz w:val="18"/>
+        </w:rPr>
         <w:t xml:space="preserve">Seite  </w:t>
       </w:r>
       <w:r>
@@ -47,6 +45,7 @@
         </w:rPr>
         <w:t>1</w:t>
       </w:r>
+      <w:proofErr w:type="gramEnd"/>
       <w:r>
         <w:rPr>
           <w:rFonts w:ascii="Arial" w:eastAsia="Arial" w:hAnsi="Arial" w:cs="Arial"/>
@@ -83,242 +82,266 @@
           <w:color w:val="717171"/>
           <w:sz w:val="40"/>
         </w:rPr>
-        <w:t xml:space="preserve">Projektmanagementsystem der Firma XYZ </w:t>
+        <w:t>Personalverwaltungs</w:t>
+      </w:r>
+      <w:r>
+        <w:rPr>
+          <w:rFonts w:ascii="Arial" w:eastAsia="Arial" w:hAnsi="Arial" w:cs="Arial"/>
+          <w:b/>
+          <w:color w:val="717171"/>
+          <w:sz w:val="40"/>
+        </w:rPr>
+        <w:t>system der Firma</w:t>
+      </w:r>
+      <w:r>
+        <w:rPr>
+          <w:rFonts w:ascii="Arial" w:eastAsia="Arial" w:hAnsi="Arial" w:cs="Arial"/>
+          <w:b/>
+          <w:color w:val="717171"/>
+          <w:sz w:val="40"/>
+        </w:rPr>
+        <w:t xml:space="preserve"> </w:t>
+      </w:r>
+      <w:proofErr w:type="spellStart"/>
+      <w:r>
+        <w:rPr>
+          <w:rFonts w:ascii="Arial" w:eastAsia="Arial" w:hAnsi="Arial" w:cs="Arial"/>
+          <w:b/>
+          <w:color w:val="717171"/>
+          <w:sz w:val="40"/>
+        </w:rPr>
+        <w:t>FlexiPlot</w:t>
+      </w:r>
+      <w:proofErr w:type="spellEnd"/>
+      <w:r>
+        <w:rPr>
+          <w:rFonts w:ascii="Arial" w:eastAsia="Arial" w:hAnsi="Arial" w:cs="Arial"/>
+          <w:b/>
+          <w:color w:val="717171"/>
+          <w:sz w:val="40"/>
+        </w:rPr>
+        <w:t xml:space="preserve"> </w:t>
+      </w:r>
+      <w:r>
+        <w:rPr>
+          <w:rFonts w:ascii="Arial" w:eastAsia="Arial" w:hAnsi="Arial" w:cs="Arial"/>
+          <w:b/>
+          <w:color w:val="717171"/>
+          <w:sz w:val="40"/>
+        </w:rPr>
+        <w:t>GmbH</w:t>
+      </w:r>
+      <w:bookmarkStart w:id="0" w:name="_GoBack"/>
+      <w:bookmarkEnd w:id="0"/>
+    </w:p>
+    <w:p>
+      <w:pPr>
+        <w:pStyle w:val="Listenabsatz"/>
+        <w:numPr>
+          <w:ilvl w:val="0"/>
+          <w:numId w:val="5"/>
+        </w:numPr>
+        <w:spacing w:after="205"/>
+        <w:rPr>
+          <w:rFonts w:ascii="Arial" w:eastAsia="Arial" w:hAnsi="Arial" w:cs="Arial"/>
+          <w:b/>
+          <w:sz w:val="32"/>
+        </w:rPr>
+      </w:pPr>
+      <w:r>
+        <w:rPr>
+          <w:rFonts w:ascii="Arial" w:eastAsia="Arial" w:hAnsi="Arial" w:cs="Arial"/>
+          <w:b/>
+          <w:sz w:val="32"/>
+        </w:rPr>
+        <w:t xml:space="preserve">Anforderungen an den Anbieter </w:t>
       </w:r>
     </w:p>
     <w:p>
       <w:pPr>
         <w:spacing w:after="205"/>
-        <w:ind w:left="-5" w:hanging="10"/>
+      </w:pPr>
+    </w:p>
+    <w:p>
+      <w:pPr>
+        <w:spacing w:after="205"/>
+      </w:pPr>
+    </w:p>
+    <w:p>
+      <w:pPr>
+        <w:pStyle w:val="Listenabsatz"/>
+        <w:numPr>
+          <w:ilvl w:val="0"/>
+          <w:numId w:val="4"/>
+        </w:numPr>
+        <w:spacing w:after="4"/>
+        <w:rPr>
+          <w:rFonts w:ascii="Arial" w:eastAsia="Arial" w:hAnsi="Arial" w:cs="Arial"/>
+          <w:sz w:val="23"/>
+        </w:rPr>
       </w:pPr>
       <w:r>
         <w:rPr>
           <w:rFonts w:ascii="Arial" w:eastAsia="Arial" w:hAnsi="Arial" w:cs="Arial"/>
-          <w:b/>
-          <w:sz w:val="32"/>
-        </w:rPr>
-        <w:t xml:space="preserve">1. Anforderungen an den Anbieter </w:t>
+          <w:sz w:val="23"/>
+        </w:rPr>
+        <w:t>Lokale Präsenz und Serviceverfügbarkeit</w:t>
       </w:r>
     </w:p>
     <w:p>
       <w:pPr>
+        <w:pStyle w:val="Listenabsatz"/>
         <w:numPr>
           <w:ilvl w:val="0"/>
-          <w:numId w:val="1"/>
+          <w:numId w:val="4"/>
         </w:numPr>
-        <w:spacing w:after="2" w:line="264" w:lineRule="auto"/>
-        <w:ind w:hanging="256"/>
+        <w:spacing w:after="4"/>
+        <w:rPr>
+          <w:rFonts w:ascii="Arial" w:eastAsia="Arial" w:hAnsi="Arial" w:cs="Arial"/>
+          <w:sz w:val="23"/>
+        </w:rPr>
       </w:pPr>
       <w:r>
         <w:rPr>
           <w:rFonts w:ascii="Arial" w:eastAsia="Arial" w:hAnsi="Arial" w:cs="Arial"/>
           <w:sz w:val="23"/>
         </w:rPr>
-        <w:t xml:space="preserve">örtliche Nähe  </w:t>
-      </w:r>
-      <w:r>
-        <w:rPr>
-          <w:rFonts w:ascii="Wingdings" w:eastAsia="Wingdings" w:hAnsi="Wingdings" w:cs="Wingdings"/>
-          <w:color w:val="717171"/>
-          <w:sz w:val="23"/>
-        </w:rPr>
-        <w:t></w:t>
-      </w:r>
-      <w:r>
-        <w:rPr>
-          <w:rFonts w:ascii="Arial" w:eastAsia="Arial" w:hAnsi="Arial" w:cs="Arial"/>
-          <w:color w:val="717171"/>
-          <w:sz w:val="23"/>
-        </w:rPr>
-        <w:t xml:space="preserve"> </w:t>
-      </w:r>
-      <w:r>
-        <w:rPr>
-          <w:rFonts w:ascii="Arial" w:eastAsia="Arial" w:hAnsi="Arial" w:cs="Arial"/>
-          <w:sz w:val="23"/>
-        </w:rPr>
-        <w:t xml:space="preserve">Branchenerfahrung </w:t>
+        <w:t>Branchenspezifische Erfahrung im Bereich Personalverwaltungssysteme</w:t>
       </w:r>
     </w:p>
     <w:p>
       <w:pPr>
+        <w:pStyle w:val="Listenabsatz"/>
         <w:numPr>
           <w:ilvl w:val="0"/>
-          <w:numId w:val="1"/>
+          <w:numId w:val="4"/>
         </w:numPr>
-        <w:spacing w:after="2" w:line="264" w:lineRule="auto"/>
-        <w:ind w:hanging="256"/>
+        <w:spacing w:after="4"/>
+        <w:rPr>
+          <w:rFonts w:ascii="Arial" w:eastAsia="Arial" w:hAnsi="Arial" w:cs="Arial"/>
+          <w:sz w:val="23"/>
+        </w:rPr>
       </w:pPr>
       <w:r>
         <w:rPr>
           <w:rFonts w:ascii="Arial" w:eastAsia="Arial" w:hAnsi="Arial" w:cs="Arial"/>
           <w:sz w:val="23"/>
         </w:rPr>
-        <w:t xml:space="preserve">muss seit geraumer Zeit auf dem Markt präsent sein </w:t>
+        <w:t>Langjährige Erfahrung im Markt für HR-Softwarelösungen</w:t>
       </w:r>
     </w:p>
     <w:p>
       <w:pPr>
+        <w:pStyle w:val="Listenabsatz"/>
         <w:numPr>
           <w:ilvl w:val="0"/>
-          <w:numId w:val="1"/>
+          <w:numId w:val="4"/>
         </w:numPr>
-        <w:spacing w:after="2" w:line="264" w:lineRule="auto"/>
-        <w:ind w:hanging="256"/>
+        <w:spacing w:after="4"/>
+        <w:rPr>
+          <w:rFonts w:ascii="Arial" w:eastAsia="Arial" w:hAnsi="Arial" w:cs="Arial"/>
+          <w:sz w:val="23"/>
+        </w:rPr>
       </w:pPr>
       <w:r>
         <w:rPr>
           <w:rFonts w:ascii="Arial" w:eastAsia="Arial" w:hAnsi="Arial" w:cs="Arial"/>
           <w:sz w:val="23"/>
         </w:rPr>
-        <w:t xml:space="preserve">sollte ausreichende Erfahrung auf dem Gebiet der IT-unterstützten </w:t>
+        <w:t>Umfassende Schulungen für Administratoren und Benutzer</w:t>
       </w:r>
     </w:p>
     <w:p>
       <w:pPr>
-        <w:spacing w:after="2" w:line="264" w:lineRule="auto"/>
-        <w:ind w:left="-15" w:right="4137" w:firstLine="256"/>
+        <w:pStyle w:val="Listenabsatz"/>
+        <w:numPr>
+          <w:ilvl w:val="0"/>
+          <w:numId w:val="4"/>
+        </w:numPr>
+        <w:spacing w:after="4"/>
+        <w:rPr>
+          <w:rFonts w:ascii="Arial" w:eastAsia="Arial" w:hAnsi="Arial" w:cs="Arial"/>
+          <w:sz w:val="23"/>
+        </w:rPr>
       </w:pPr>
       <w:r>
         <w:rPr>
           <w:rFonts w:ascii="Arial" w:eastAsia="Arial" w:hAnsi="Arial" w:cs="Arial"/>
           <w:sz w:val="23"/>
         </w:rPr>
-        <w:t xml:space="preserve">Projektkommunikation haben </w:t>
-      </w:r>
-      <w:r>
-        <w:rPr>
-          <w:rFonts w:ascii="Wingdings" w:eastAsia="Wingdings" w:hAnsi="Wingdings" w:cs="Wingdings"/>
-          <w:color w:val="717171"/>
-          <w:sz w:val="23"/>
-        </w:rPr>
-        <w:t></w:t>
-      </w:r>
-      <w:r>
-        <w:rPr>
-          <w:rFonts w:ascii="Arial" w:eastAsia="Arial" w:hAnsi="Arial" w:cs="Arial"/>
-          <w:color w:val="717171"/>
-          <w:sz w:val="23"/>
-        </w:rPr>
-        <w:t xml:space="preserve"> </w:t>
-      </w:r>
-      <w:r>
-        <w:rPr>
-          <w:rFonts w:ascii="Arial" w:eastAsia="Arial" w:hAnsi="Arial" w:cs="Arial"/>
-          <w:sz w:val="23"/>
-        </w:rPr>
-        <w:t xml:space="preserve">Einweisung der Administratoren und Benutzer </w:t>
+        <w:t>Rund-um-die-Uhr Hotline-Support und kontinuierliche Hilfestellung</w:t>
       </w:r>
     </w:p>
     <w:p>
       <w:pPr>
+        <w:pStyle w:val="Listenabsatz"/>
         <w:numPr>
           <w:ilvl w:val="0"/>
-          <w:numId w:val="1"/>
+          <w:numId w:val="4"/>
         </w:numPr>
-        <w:spacing w:after="2" w:line="264" w:lineRule="auto"/>
-        <w:ind w:hanging="256"/>
+        <w:spacing w:after="4"/>
+        <w:rPr>
+          <w:rFonts w:ascii="Arial" w:eastAsia="Arial" w:hAnsi="Arial" w:cs="Arial"/>
+          <w:sz w:val="23"/>
+        </w:rPr>
       </w:pPr>
       <w:r>
         <w:rPr>
           <w:rFonts w:ascii="Arial" w:eastAsia="Arial" w:hAnsi="Arial" w:cs="Arial"/>
           <w:sz w:val="23"/>
         </w:rPr>
-        <w:t xml:space="preserve">Hotline/First-Level-Support: 24/24h an 5 Tagen pro Woche; Support im laufenden </w:t>
+        <w:t>Übernahme von Projektmanagementaufgaben</w:t>
       </w:r>
     </w:p>
     <w:p>
       <w:pPr>
-        <w:spacing w:after="2" w:line="264" w:lineRule="auto"/>
-        <w:ind w:left="-15" w:right="1863" w:firstLine="256"/>
+        <w:pStyle w:val="Listenabsatz"/>
+        <w:numPr>
+          <w:ilvl w:val="0"/>
+          <w:numId w:val="4"/>
+        </w:numPr>
+        <w:spacing w:after="4"/>
+        <w:rPr>
+          <w:rFonts w:ascii="Arial" w:eastAsia="Arial" w:hAnsi="Arial" w:cs="Arial"/>
+          <w:sz w:val="23"/>
+        </w:rPr>
       </w:pPr>
       <w:r>
         <w:rPr>
           <w:rFonts w:ascii="Arial" w:eastAsia="Arial" w:hAnsi="Arial" w:cs="Arial"/>
           <w:sz w:val="23"/>
         </w:rPr>
-        <w:t xml:space="preserve">Betrieb; Online Hilfestellung </w:t>
-      </w:r>
-      <w:r>
-        <w:rPr>
-          <w:rFonts w:ascii="Wingdings" w:eastAsia="Wingdings" w:hAnsi="Wingdings" w:cs="Wingdings"/>
-          <w:color w:val="717171"/>
-          <w:sz w:val="23"/>
-        </w:rPr>
-        <w:t></w:t>
-      </w:r>
-      <w:r>
-        <w:rPr>
-          <w:rFonts w:ascii="Arial" w:eastAsia="Arial" w:hAnsi="Arial" w:cs="Arial"/>
-          <w:color w:val="717171"/>
-          <w:sz w:val="23"/>
-        </w:rPr>
-        <w:t xml:space="preserve"> </w:t>
-      </w:r>
-      <w:r>
-        <w:rPr>
-          <w:rFonts w:ascii="Arial" w:eastAsia="Arial" w:hAnsi="Arial" w:cs="Arial"/>
-          <w:sz w:val="23"/>
-        </w:rPr>
-        <w:t>Pro</w:t>
-      </w:r>
-      <w:r>
-        <w:rPr>
-          <w:rFonts w:ascii="Arial" w:eastAsia="Arial" w:hAnsi="Arial" w:cs="Arial"/>
-          <w:sz w:val="23"/>
-        </w:rPr>
-        <w:t xml:space="preserve">jektmanagement soll teilweise übernommen werden </w:t>
-      </w:r>
-      <w:r>
-        <w:rPr>
-          <w:rFonts w:ascii="Wingdings" w:eastAsia="Wingdings" w:hAnsi="Wingdings" w:cs="Wingdings"/>
-          <w:color w:val="717171"/>
-          <w:sz w:val="23"/>
-        </w:rPr>
-        <w:t></w:t>
-      </w:r>
-      <w:r>
-        <w:rPr>
-          <w:rFonts w:ascii="Arial" w:eastAsia="Arial" w:hAnsi="Arial" w:cs="Arial"/>
-          <w:color w:val="717171"/>
-          <w:sz w:val="23"/>
-        </w:rPr>
-        <w:t xml:space="preserve"> </w:t>
-      </w:r>
-      <w:r>
-        <w:rPr>
-          <w:rFonts w:ascii="Arial" w:eastAsia="Arial" w:hAnsi="Arial" w:cs="Arial"/>
-          <w:sz w:val="23"/>
-        </w:rPr>
-        <w:t xml:space="preserve">Test-Account der neuen Software soll zur Verfügung gestellt werden </w:t>
-      </w:r>
-      <w:r>
-        <w:rPr>
-          <w:rFonts w:ascii="Wingdings" w:eastAsia="Wingdings" w:hAnsi="Wingdings" w:cs="Wingdings"/>
-          <w:color w:val="717171"/>
-          <w:sz w:val="23"/>
-        </w:rPr>
-        <w:t></w:t>
-      </w:r>
-      <w:r>
-        <w:rPr>
-          <w:rFonts w:ascii="Arial" w:eastAsia="Arial" w:hAnsi="Arial" w:cs="Arial"/>
-          <w:color w:val="717171"/>
-          <w:sz w:val="23"/>
-        </w:rPr>
-        <w:t xml:space="preserve"> </w:t>
-      </w:r>
-      <w:r>
-        <w:rPr>
-          <w:rFonts w:ascii="Arial" w:eastAsia="Arial" w:hAnsi="Arial" w:cs="Arial"/>
-          <w:sz w:val="23"/>
-        </w:rPr>
-        <w:t xml:space="preserve">Referenzkunden sollten genannt werden </w:t>
+        <w:t>Bereitstellung eines Test-Accounts mit vollständiger Funktionalität</w:t>
       </w:r>
     </w:p>
     <w:p>
       <w:pPr>
+        <w:pStyle w:val="Listenabsatz"/>
+        <w:numPr>
+          <w:ilvl w:val="0"/>
+          <w:numId w:val="4"/>
+        </w:numPr>
         <w:spacing w:after="4"/>
+        <w:rPr>
+          <w:rFonts w:ascii="Arial" w:eastAsia="Arial" w:hAnsi="Arial" w:cs="Arial"/>
+          <w:sz w:val="23"/>
+        </w:rPr>
+      </w:pPr>
+      <w:r>
+        <w:rPr>
+          <w:rFonts w:ascii="Arial" w:eastAsia="Arial" w:hAnsi="Arial" w:cs="Arial"/>
+          <w:sz w:val="23"/>
+        </w:rPr>
+        <w:t>Nachweisbare Referenzkunden in ähnlichen Projekten</w:t>
+      </w:r>
+    </w:p>
+    <w:p>
+      <w:pPr>
+        <w:spacing w:after="92"/>
+        <w:rPr>
+          <w:rFonts w:ascii="Arial" w:eastAsia="Arial" w:hAnsi="Arial" w:cs="Arial"/>
+          <w:sz w:val="23"/>
+        </w:rPr>
       </w:pPr>
       <w:r>
         <w:rPr>
@@ -332,12 +355,29 @@
       <w:pPr>
         <w:spacing w:after="92"/>
       </w:pPr>
+    </w:p>
+    <w:p>
+      <w:pPr>
+        <w:spacing w:after="92"/>
+      </w:pPr>
+    </w:p>
+    <w:p>
+      <w:pPr>
+        <w:spacing w:after="205"/>
+        <w:ind w:left="-5" w:hanging="10"/>
+        <w:rPr>
+          <w:rFonts w:ascii="Arial" w:eastAsia="Arial" w:hAnsi="Arial" w:cs="Arial"/>
+          <w:b/>
+          <w:sz w:val="32"/>
+        </w:rPr>
+      </w:pPr>
       <w:r>
         <w:rPr>
           <w:rFonts w:ascii="Arial" w:eastAsia="Arial" w:hAnsi="Arial" w:cs="Arial"/>
-          <w:sz w:val="23"/>
-        </w:rPr>
-        <w:t xml:space="preserve"> </w:t>
+          <w:b/>
+          <w:sz w:val="32"/>
+        </w:rPr>
+        <w:t>2. Anforderungen an die Software</w:t>
       </w:r>
     </w:p>
     <w:p>
@@ -351,397 +391,234 @@
           <w:b/>
           <w:sz w:val="32"/>
         </w:rPr>
-        <w:t xml:space="preserve">2. Anforderungen an die Software  </w:t>
+        <w:t xml:space="preserve">  </w:t>
       </w:r>
     </w:p>
     <w:p>
       <w:pPr>
+        <w:pStyle w:val="Listenabsatz"/>
         <w:numPr>
           <w:ilvl w:val="0"/>
-          <w:numId w:val="2"/>
+          <w:numId w:val="4"/>
         </w:numPr>
-        <w:spacing w:after="2" w:line="264" w:lineRule="auto"/>
-        <w:ind w:right="374" w:hanging="256"/>
+        <w:spacing w:after="4"/>
+        <w:rPr>
+          <w:rFonts w:ascii="Arial" w:eastAsia="Arial" w:hAnsi="Arial" w:cs="Arial"/>
+          <w:sz w:val="23"/>
+        </w:rPr>
       </w:pPr>
       <w:r>
         <w:rPr>
-          <w:noProof/>
-        </w:rPr>
-        <mc:AlternateContent>
-          <mc:Choice Requires="wpg">
-            <w:drawing>
-              <wp:anchor distT="0" distB="0" distL="114300" distR="114300" simplePos="0" relativeHeight="251658240" behindDoc="0" locked="0" layoutInCell="1" allowOverlap="1">
-                <wp:simplePos x="0" y="0"/>
-                <wp:positionH relativeFrom="page">
-                  <wp:posOffset>916686</wp:posOffset>
-                </wp:positionH>
-                <wp:positionV relativeFrom="page">
-                  <wp:posOffset>504444</wp:posOffset>
-                </wp:positionV>
-                <wp:extent cx="5798059" cy="6096"/>
-                <wp:effectExtent l="0" t="0" r="0" b="0"/>
-                <wp:wrapTopAndBottom/>
-                <wp:docPr id="685" name="Group 685"/>
-                <wp:cNvGraphicFramePr/>
-                <a:graphic xmlns:a="http://schemas.openxmlformats.org/drawingml/2006/main">
-                  <a:graphicData uri="http://schemas.microsoft.com/office/word/2010/wordprocessingGroup">
-                    <wpg:wgp>
-                      <wpg:cNvGrpSpPr/>
-                      <wpg:grpSpPr>
-                        <a:xfrm>
-                          <a:off x="0" y="0"/>
-                          <a:ext cx="5798059" cy="6096"/>
-                          <a:chOff x="0" y="0"/>
-                          <a:chExt cx="5798059" cy="6096"/>
-                        </a:xfrm>
-                      </wpg:grpSpPr>
-                      <wps:wsp>
-                        <wps:cNvPr id="864" name="Shape 864"/>
-                        <wps:cNvSpPr/>
-                        <wps:spPr>
-                          <a:xfrm>
-                            <a:off x="0" y="0"/>
-                            <a:ext cx="5798059" cy="9144"/>
-                          </a:xfrm>
-                          <a:custGeom>
-                            <a:avLst/>
-                            <a:gdLst/>
-                            <a:ahLst/>
-                            <a:cxnLst/>
-                            <a:rect l="0" t="0" r="0" b="0"/>
-                            <a:pathLst>
-                              <a:path w="5798059" h="9144">
-                                <a:moveTo>
-                                  <a:pt x="0" y="0"/>
-                                </a:moveTo>
-                                <a:lnTo>
-                                  <a:pt x="5798059" y="0"/>
-                                </a:lnTo>
-                                <a:lnTo>
-                                  <a:pt x="5798059" y="9144"/>
-                                </a:lnTo>
-                                <a:lnTo>
-                                  <a:pt x="0" y="9144"/>
-                                </a:lnTo>
-                                <a:lnTo>
-                                  <a:pt x="0" y="0"/>
-                                </a:lnTo>
-                              </a:path>
-                            </a:pathLst>
-                          </a:custGeom>
-                          <a:ln w="0" cap="flat">
-                            <a:miter lim="127000"/>
-                          </a:ln>
-                        </wps:spPr>
-                        <wps:style>
-                          <a:lnRef idx="0">
-                            <a:srgbClr val="000000">
-                              <a:alpha val="0"/>
-                            </a:srgbClr>
-                          </a:lnRef>
-                          <a:fillRef idx="1">
-                            <a:srgbClr val="717171"/>
-                          </a:fillRef>
-                          <a:effectRef idx="0">
-                            <a:scrgbClr r="0" g="0" b="0"/>
-                          </a:effectRef>
-                          <a:fontRef idx="none"/>
-                        </wps:style>
-                        <wps:bodyPr/>
-                      </wps:wsp>
-                    </wpg:wgp>
-                  </a:graphicData>
-                </a:graphic>
-              </wp:anchor>
-            </w:drawing>
-          </mc:Choice>
-          <mc:Fallback xmlns:a="http://schemas.openxmlformats.org/drawingml/2006/main">
-            <w:pict>
-              <v:group id="Group 685" style="width:456.54pt;height:0.47998pt;position:absolute;mso-position-horizontal-relative:page;mso-position-horizontal:absolute;margin-left:72.18pt;mso-position-vertical-relative:page;margin-top:39.72pt;" coordsize="57980,60">
-                <v:shape id="Shape 865" style="position:absolute;width:57980;height:91;left:0;top:0;" coordsize="5798059,9144" path="m0,0l5798059,0l5798059,9144l0,9144l0,0">
-                  <v:stroke weight="0pt" endcap="flat" joinstyle="miter" miterlimit="10" on="false" color="#000000" opacity="0"/>
-                  <v:fill on="true" color="#717171"/>
-                </v:shape>
-                <w10:wrap type="topAndBottom"/>
-              </v:group>
-            </w:pict>
-          </mc:Fallback>
-        </mc:AlternateContent>
-      </w:r>
-      <w:r>
-        <w:rPr>
           <w:rFonts w:ascii="Arial" w:eastAsia="Arial" w:hAnsi="Arial" w:cs="Arial"/>
           <w:sz w:val="23"/>
         </w:rPr>
-        <w:t xml:space="preserve">Einsatz einer neutralen Internet-Plattform </w:t>
-      </w:r>
-      <w:r>
-        <w:rPr>
-          <w:rFonts w:ascii="Wingdings" w:eastAsia="Wingdings" w:hAnsi="Wingdings" w:cs="Wingdings"/>
-          <w:color w:val="717171"/>
-          <w:sz w:val="23"/>
-        </w:rPr>
-        <w:t></w:t>
-      </w:r>
-      <w:r>
-        <w:rPr>
-          <w:rFonts w:ascii="Arial" w:eastAsia="Arial" w:hAnsi="Arial" w:cs="Arial"/>
-          <w:color w:val="717171"/>
-          <w:sz w:val="23"/>
-        </w:rPr>
-        <w:t xml:space="preserve"> </w:t>
-      </w:r>
-      <w:r>
-        <w:rPr>
-          <w:rFonts w:ascii="Arial" w:eastAsia="Arial" w:hAnsi="Arial" w:cs="Arial"/>
-          <w:sz w:val="23"/>
-        </w:rPr>
-        <w:t>Transparenz d</w:t>
-      </w:r>
-      <w:r>
-        <w:rPr>
-          <w:rFonts w:ascii="Arial" w:eastAsia="Arial" w:hAnsi="Arial" w:cs="Arial"/>
-          <w:sz w:val="23"/>
-        </w:rPr>
-        <w:t xml:space="preserve">es Projektablaufs für Beteiligte </w:t>
-      </w:r>
-      <w:r>
-        <w:rPr>
-          <w:rFonts w:ascii="Wingdings" w:eastAsia="Wingdings" w:hAnsi="Wingdings" w:cs="Wingdings"/>
-          <w:color w:val="717171"/>
-          <w:sz w:val="23"/>
-        </w:rPr>
-        <w:t></w:t>
-      </w:r>
-      <w:r>
-        <w:rPr>
-          <w:rFonts w:ascii="Arial" w:eastAsia="Arial" w:hAnsi="Arial" w:cs="Arial"/>
-          <w:color w:val="717171"/>
-          <w:sz w:val="23"/>
-        </w:rPr>
-        <w:t xml:space="preserve"> </w:t>
-      </w:r>
-      <w:r>
-        <w:rPr>
-          <w:rFonts w:ascii="Arial" w:eastAsia="Arial" w:hAnsi="Arial" w:cs="Arial"/>
-          <w:sz w:val="23"/>
-        </w:rPr>
-        <w:t xml:space="preserve">Vernetzung der Projektbeteiligten </w:t>
-      </w:r>
-      <w:r>
-        <w:rPr>
-          <w:rFonts w:ascii="Wingdings" w:eastAsia="Wingdings" w:hAnsi="Wingdings" w:cs="Wingdings"/>
-          <w:color w:val="717171"/>
-          <w:sz w:val="23"/>
-        </w:rPr>
-        <w:t></w:t>
-      </w:r>
-      <w:r>
-        <w:rPr>
-          <w:rFonts w:ascii="Arial" w:eastAsia="Arial" w:hAnsi="Arial" w:cs="Arial"/>
-          <w:color w:val="717171"/>
-          <w:sz w:val="23"/>
-        </w:rPr>
-        <w:t xml:space="preserve"> </w:t>
-      </w:r>
-      <w:r>
-        <w:rPr>
-          <w:rFonts w:ascii="Arial" w:eastAsia="Arial" w:hAnsi="Arial" w:cs="Arial"/>
-          <w:sz w:val="23"/>
-        </w:rPr>
-        <w:t xml:space="preserve">Dokumentation der Bauprojekte </w:t>
+        <w:t>Nutzung einer benutzerfreundlichen Internetplattform für Personalverwaltung</w:t>
       </w:r>
     </w:p>
     <w:p>
       <w:pPr>
+        <w:pStyle w:val="Listenabsatz"/>
         <w:numPr>
           <w:ilvl w:val="0"/>
-          <w:numId w:val="2"/>
+          <w:numId w:val="4"/>
         </w:numPr>
-        <w:spacing w:after="2" w:line="264" w:lineRule="auto"/>
-        <w:ind w:right="374" w:hanging="256"/>
+        <w:spacing w:after="4"/>
+        <w:rPr>
+          <w:rFonts w:ascii="Arial" w:eastAsia="Arial" w:hAnsi="Arial" w:cs="Arial"/>
+          <w:sz w:val="23"/>
+        </w:rPr>
       </w:pPr>
       <w:r>
         <w:rPr>
           <w:rFonts w:ascii="Arial" w:eastAsia="Arial" w:hAnsi="Arial" w:cs="Arial"/>
           <w:sz w:val="23"/>
         </w:rPr>
-        <w:t xml:space="preserve">ständige Verfügbarkeit aktueller Projektdaten (orts- und zeitunabhängig) </w:t>
-      </w:r>
-      <w:r>
-        <w:rPr>
-          <w:rFonts w:ascii="Wingdings" w:eastAsia="Wingdings" w:hAnsi="Wingdings" w:cs="Wingdings"/>
-          <w:color w:val="717171"/>
-          <w:sz w:val="23"/>
-        </w:rPr>
-        <w:t></w:t>
-      </w:r>
-      <w:r>
-        <w:rPr>
-          <w:rFonts w:ascii="Arial" w:eastAsia="Arial" w:hAnsi="Arial" w:cs="Arial"/>
-          <w:color w:val="717171"/>
-          <w:sz w:val="23"/>
-        </w:rPr>
-        <w:t xml:space="preserve"> </w:t>
-      </w:r>
-      <w:r>
-        <w:rPr>
-          <w:rFonts w:ascii="Arial" w:eastAsia="Arial" w:hAnsi="Arial" w:cs="Arial"/>
-          <w:sz w:val="23"/>
-        </w:rPr>
-        <w:t xml:space="preserve">Produkt muss aus der Beta-Phase hinaus sein und bei &gt; 10 Kunden in Betrieb sein </w:t>
-      </w:r>
-      <w:r>
-        <w:rPr>
-          <w:rFonts w:ascii="Wingdings" w:eastAsia="Wingdings" w:hAnsi="Wingdings" w:cs="Wingdings"/>
-          <w:color w:val="717171"/>
-          <w:sz w:val="23"/>
-        </w:rPr>
-        <w:t></w:t>
-      </w:r>
-      <w:r>
-        <w:rPr>
-          <w:rFonts w:ascii="Arial" w:eastAsia="Arial" w:hAnsi="Arial" w:cs="Arial"/>
-          <w:color w:val="717171"/>
-          <w:sz w:val="23"/>
-        </w:rPr>
-        <w:t xml:space="preserve"> </w:t>
-      </w:r>
-      <w:r>
-        <w:rPr>
-          <w:rFonts w:ascii="Arial" w:eastAsia="Arial" w:hAnsi="Arial" w:cs="Arial"/>
-          <w:sz w:val="23"/>
-        </w:rPr>
-        <w:t xml:space="preserve">individuelle Anforderungen müssen abbildbar sein </w:t>
-      </w:r>
-      <w:r>
-        <w:rPr>
-          <w:rFonts w:ascii="Wingdings" w:eastAsia="Wingdings" w:hAnsi="Wingdings" w:cs="Wingdings"/>
-          <w:color w:val="717171"/>
-          <w:sz w:val="23"/>
-        </w:rPr>
-        <w:t></w:t>
-      </w:r>
-      <w:r>
-        <w:rPr>
-          <w:rFonts w:ascii="Arial" w:eastAsia="Arial" w:hAnsi="Arial" w:cs="Arial"/>
-          <w:color w:val="717171"/>
-          <w:sz w:val="23"/>
-        </w:rPr>
-        <w:t xml:space="preserve"> </w:t>
-      </w:r>
-      <w:r>
-        <w:rPr>
-          <w:rFonts w:ascii="Arial" w:eastAsia="Arial" w:hAnsi="Arial" w:cs="Arial"/>
-          <w:sz w:val="23"/>
-        </w:rPr>
-        <w:t xml:space="preserve">Datenausgabe: im XML-Format, auf DVD, Upload digitaler Daten </w:t>
-      </w:r>
-      <w:r>
-        <w:rPr>
-          <w:rFonts w:ascii="Wingdings" w:eastAsia="Wingdings" w:hAnsi="Wingdings" w:cs="Wingdings"/>
-          <w:color w:val="717171"/>
-          <w:sz w:val="23"/>
-        </w:rPr>
-        <w:t></w:t>
-      </w:r>
-      <w:r>
-        <w:rPr>
-          <w:rFonts w:ascii="Arial" w:eastAsia="Arial" w:hAnsi="Arial" w:cs="Arial"/>
-          <w:color w:val="717171"/>
-          <w:sz w:val="23"/>
-        </w:rPr>
-        <w:t xml:space="preserve"> </w:t>
-      </w:r>
-      <w:r>
-        <w:rPr>
-          <w:rFonts w:ascii="Arial" w:eastAsia="Arial" w:hAnsi="Arial" w:cs="Arial"/>
-          <w:sz w:val="23"/>
-        </w:rPr>
-        <w:t xml:space="preserve">Anbindung von Standard-Software zum weiteren Bearbeiten der </w:t>
-      </w:r>
-      <w:r>
-        <w:rPr>
-          <w:rFonts w:ascii="Arial" w:eastAsia="Arial" w:hAnsi="Arial" w:cs="Arial"/>
-          <w:sz w:val="23"/>
-        </w:rPr>
-        <w:t xml:space="preserve">Dokumente </w:t>
-      </w:r>
-      <w:r>
-        <w:rPr>
-          <w:rFonts w:ascii="Wingdings" w:eastAsia="Wingdings" w:hAnsi="Wingdings" w:cs="Wingdings"/>
-          <w:color w:val="717171"/>
-          <w:sz w:val="23"/>
-        </w:rPr>
-        <w:t></w:t>
-      </w:r>
-      <w:r>
-        <w:rPr>
-          <w:rFonts w:ascii="Arial" w:eastAsia="Arial" w:hAnsi="Arial" w:cs="Arial"/>
-          <w:color w:val="717171"/>
-          <w:sz w:val="23"/>
-        </w:rPr>
-        <w:t xml:space="preserve"> </w:t>
-      </w:r>
-      <w:r>
-        <w:rPr>
-          <w:rFonts w:ascii="Arial" w:eastAsia="Arial" w:hAnsi="Arial" w:cs="Arial"/>
-          <w:sz w:val="23"/>
-        </w:rPr>
-        <w:t xml:space="preserve">einfache Benutzerführung; intuitive, windowstypische Benutzeroberfläche </w:t>
-      </w:r>
-      <w:r>
-        <w:rPr>
-          <w:rFonts w:ascii="Wingdings" w:eastAsia="Wingdings" w:hAnsi="Wingdings" w:cs="Wingdings"/>
-          <w:color w:val="717171"/>
-          <w:sz w:val="23"/>
-        </w:rPr>
-        <w:t></w:t>
-      </w:r>
-      <w:r>
-        <w:rPr>
-          <w:rFonts w:ascii="Arial" w:eastAsia="Arial" w:hAnsi="Arial" w:cs="Arial"/>
-          <w:color w:val="717171"/>
-          <w:sz w:val="23"/>
-        </w:rPr>
-        <w:t xml:space="preserve"> </w:t>
-      </w:r>
-      <w:r>
-        <w:rPr>
-          <w:rFonts w:ascii="Arial" w:eastAsia="Arial" w:hAnsi="Arial" w:cs="Arial"/>
-          <w:sz w:val="23"/>
-        </w:rPr>
-        <w:t xml:space="preserve">unterschiedliche Benutzerrechte  </w:t>
+        <w:t>Transparenter Projektablauf für alle Beteiligten</w:t>
       </w:r>
     </w:p>
     <w:p>
       <w:pPr>
+        <w:pStyle w:val="Listenabsatz"/>
         <w:numPr>
           <w:ilvl w:val="0"/>
-          <w:numId w:val="2"/>
+          <w:numId w:val="4"/>
         </w:numPr>
-        <w:spacing w:after="2" w:line="264" w:lineRule="auto"/>
-        <w:ind w:right="374" w:hanging="256"/>
+        <w:spacing w:after="4"/>
+        <w:rPr>
+          <w:rFonts w:ascii="Arial" w:eastAsia="Arial" w:hAnsi="Arial" w:cs="Arial"/>
+          <w:sz w:val="23"/>
+        </w:rPr>
       </w:pPr>
       <w:r>
         <w:rPr>
           <w:rFonts w:ascii="Arial" w:eastAsia="Arial" w:hAnsi="Arial" w:cs="Arial"/>
           <w:sz w:val="23"/>
         </w:rPr>
-        <w:t xml:space="preserve">Synchronisation mit Handheld-Computern </w:t>
+        <w:t>Effektive Vernetzung der Mitarbeiter im Personalmanagement</w:t>
       </w:r>
     </w:p>
     <w:p>
       <w:pPr>
-        <w:spacing w:after="3156"/>
+        <w:pStyle w:val="Listenabsatz"/>
+        <w:numPr>
+          <w:ilvl w:val="0"/>
+          <w:numId w:val="4"/>
+        </w:numPr>
+        <w:spacing w:after="4"/>
+        <w:rPr>
+          <w:rFonts w:ascii="Arial" w:eastAsia="Arial" w:hAnsi="Arial" w:cs="Arial"/>
+          <w:sz w:val="23"/>
+        </w:rPr>
       </w:pPr>
       <w:r>
         <w:rPr>
           <w:rFonts w:ascii="Arial" w:eastAsia="Arial" w:hAnsi="Arial" w:cs="Arial"/>
           <w:sz w:val="23"/>
         </w:rPr>
-        <w:t xml:space="preserve"> </w:t>
+        <w:t>Echtzeit-Zugriff auf aktuelle HR-Daten, unabhängig von Zeit und Ort</w:t>
       </w:r>
+    </w:p>
+    <w:p>
+      <w:pPr>
+        <w:pStyle w:val="Listenabsatz"/>
+        <w:numPr>
+          <w:ilvl w:val="0"/>
+          <w:numId w:val="4"/>
+        </w:numPr>
+        <w:spacing w:after="4"/>
+        <w:rPr>
+          <w:rFonts w:ascii="Arial" w:eastAsia="Arial" w:hAnsi="Arial" w:cs="Arial"/>
+          <w:sz w:val="23"/>
+        </w:rPr>
+      </w:pPr>
+      <w:r>
+        <w:rPr>
+          <w:rFonts w:ascii="Arial" w:eastAsia="Arial" w:hAnsi="Arial" w:cs="Arial"/>
+          <w:sz w:val="23"/>
+        </w:rPr>
+        <w:t>Nachweis einer erfolgreichen Implementierung bei mehreren Unternehmen</w:t>
+      </w:r>
+    </w:p>
+    <w:p>
+      <w:pPr>
+        <w:pStyle w:val="Listenabsatz"/>
+        <w:numPr>
+          <w:ilvl w:val="0"/>
+          <w:numId w:val="4"/>
+        </w:numPr>
+        <w:spacing w:after="4"/>
+        <w:rPr>
+          <w:rFonts w:ascii="Arial" w:eastAsia="Arial" w:hAnsi="Arial" w:cs="Arial"/>
+          <w:sz w:val="23"/>
+        </w:rPr>
+      </w:pPr>
+      <w:r>
+        <w:rPr>
+          <w:rFonts w:ascii="Arial" w:eastAsia="Arial" w:hAnsi="Arial" w:cs="Arial"/>
+          <w:sz w:val="23"/>
+        </w:rPr>
+        <w:t>Flexible Anpassungsmöglichkeiten an individuelle Unternehmensanforderungen</w:t>
+      </w:r>
+    </w:p>
+    <w:p>
+      <w:pPr>
+        <w:pStyle w:val="Listenabsatz"/>
+        <w:numPr>
+          <w:ilvl w:val="0"/>
+          <w:numId w:val="4"/>
+        </w:numPr>
+        <w:spacing w:after="4"/>
+        <w:rPr>
+          <w:rFonts w:ascii="Arial" w:eastAsia="Arial" w:hAnsi="Arial" w:cs="Arial"/>
+          <w:sz w:val="23"/>
+        </w:rPr>
+      </w:pPr>
+      <w:r>
+        <w:rPr>
+          <w:rFonts w:ascii="Arial" w:eastAsia="Arial" w:hAnsi="Arial" w:cs="Arial"/>
+          <w:sz w:val="23"/>
+        </w:rPr>
+        <w:t>Verschiedene Datenexportformate wie XML, DVD, digitale Datenuploads</w:t>
+      </w:r>
+    </w:p>
+    <w:p>
+      <w:pPr>
+        <w:pStyle w:val="Listenabsatz"/>
+        <w:numPr>
+          <w:ilvl w:val="0"/>
+          <w:numId w:val="4"/>
+        </w:numPr>
+        <w:spacing w:after="4"/>
+        <w:rPr>
+          <w:rFonts w:ascii="Arial" w:eastAsia="Arial" w:hAnsi="Arial" w:cs="Arial"/>
+          <w:sz w:val="23"/>
+        </w:rPr>
+      </w:pPr>
+      <w:r>
+        <w:rPr>
+          <w:rFonts w:ascii="Arial" w:eastAsia="Arial" w:hAnsi="Arial" w:cs="Arial"/>
+          <w:sz w:val="23"/>
+        </w:rPr>
+        <w:t>Nahtlose Integration mit Standardsoftware zur weiteren Bearbeitung von HR-Dokumenten</w:t>
+      </w:r>
+    </w:p>
+    <w:p>
+      <w:pPr>
+        <w:pStyle w:val="Listenabsatz"/>
+        <w:numPr>
+          <w:ilvl w:val="0"/>
+          <w:numId w:val="4"/>
+        </w:numPr>
+        <w:spacing w:after="4"/>
+        <w:rPr>
+          <w:rFonts w:ascii="Arial" w:eastAsia="Arial" w:hAnsi="Arial" w:cs="Arial"/>
+          <w:sz w:val="23"/>
+        </w:rPr>
+      </w:pPr>
+      <w:r>
+        <w:rPr>
+          <w:rFonts w:ascii="Arial" w:eastAsia="Arial" w:hAnsi="Arial" w:cs="Arial"/>
+          <w:sz w:val="23"/>
+        </w:rPr>
+        <w:t>Intuitive Benutzeroberfläche und differenzierte Benutzerrechte</w:t>
+      </w:r>
+    </w:p>
+    <w:p>
+      <w:pPr>
+        <w:pStyle w:val="Listenabsatz"/>
+        <w:numPr>
+          <w:ilvl w:val="0"/>
+          <w:numId w:val="4"/>
+        </w:numPr>
+        <w:spacing w:after="4"/>
+      </w:pPr>
+      <w:r>
+        <w:rPr>
+          <w:rFonts w:ascii="Arial" w:eastAsia="Arial" w:hAnsi="Arial" w:cs="Arial"/>
+          <w:sz w:val="23"/>
+        </w:rPr>
+        <w:t>Synchronisationsoptionen mit Handheld-Geräten für mobiles Personalmanagement</w:t>
+      </w:r>
+    </w:p>
+    <w:p>
+      <w:pPr>
+        <w:spacing w:after="4"/>
+      </w:pPr>
+    </w:p>
+    <w:p>
+      <w:pPr>
+        <w:spacing w:after="4"/>
+      </w:pPr>
+    </w:p>
+    <w:p>
+      <w:pPr>
+        <w:spacing w:after="4"/>
+      </w:pPr>
+    </w:p>
+    <w:p>
+      <w:pPr>
+        <w:spacing w:after="4"/>
+      </w:pPr>
     </w:p>
     <w:p>
       <w:pPr>
@@ -755,7 +632,7 @@
           <w:rFonts w:ascii="Arial" w:eastAsia="Arial" w:hAnsi="Arial" w:cs="Arial"/>
           <w:sz w:val="18"/>
         </w:rPr>
-        <w:t xml:space="preserve">Ein Beispiel von </w:t>
+        <w:t xml:space="preserve">von </w:t>
       </w:r>
       <w:r>
         <w:rPr>
@@ -4229,6 +4106,130 @@
     </w:lvl>
   </w:abstractNum>
   <w:abstractNum w:abstractNumId="1" w15:restartNumberingAfterBreak="0">
+    <w:nsid w:val="250A28CF"/>
+    <w:multiLevelType w:val="hybridMultilevel"/>
+    <w:tmpl w:val="9098A588"/>
+    <w:lvl w:ilvl="0" w:tplc="F5100030">
+      <w:start w:val="1"/>
+      <w:numFmt w:val="bullet"/>
+      <w:lvlText w:val="▪"/>
+      <w:lvlJc w:val="left"/>
+      <w:pPr>
+        <w:ind w:left="720" w:hanging="360"/>
+      </w:pPr>
+      <w:rPr>
+        <w:rFonts w:ascii="Wingdings" w:eastAsia="Wingdings" w:hAnsi="Wingdings" w:cs="Wingdings" w:hint="default"/>
+        <w:b w:val="0"/>
+        <w:i w:val="0"/>
+        <w:strike w:val="0"/>
+        <w:dstrike w:val="0"/>
+        <w:color w:val="717171"/>
+        <w:sz w:val="23"/>
+        <w:szCs w:val="23"/>
+        <w:u w:val="none" w:color="000000"/>
+        <w:bdr w:val="none" w:sz="0" w:space="0" w:color="auto"/>
+        <w:shd w:val="clear" w:color="auto" w:fill="auto"/>
+        <w:vertAlign w:val="baseline"/>
+      </w:rPr>
+    </w:lvl>
+    <w:lvl w:ilvl="1" w:tplc="04070003" w:tentative="1">
+      <w:start w:val="1"/>
+      <w:numFmt w:val="bullet"/>
+      <w:lvlText w:val="o"/>
+      <w:lvlJc w:val="left"/>
+      <w:pPr>
+        <w:ind w:left="1440" w:hanging="360"/>
+      </w:pPr>
+      <w:rPr>
+        <w:rFonts w:ascii="Courier New" w:hAnsi="Courier New" w:cs="Courier New" w:hint="default"/>
+      </w:rPr>
+    </w:lvl>
+    <w:lvl w:ilvl="2" w:tplc="04070005" w:tentative="1">
+      <w:start w:val="1"/>
+      <w:numFmt w:val="bullet"/>
+      <w:lvlText w:val=""/>
+      <w:lvlJc w:val="left"/>
+      <w:pPr>
+        <w:ind w:left="2160" w:hanging="360"/>
+      </w:pPr>
+      <w:rPr>
+        <w:rFonts w:ascii="Wingdings" w:hAnsi="Wingdings" w:hint="default"/>
+      </w:rPr>
+    </w:lvl>
+    <w:lvl w:ilvl="3" w:tplc="04070001" w:tentative="1">
+      <w:start w:val="1"/>
+      <w:numFmt w:val="bullet"/>
+      <w:lvlText w:val=""/>
+      <w:lvlJc w:val="left"/>
+      <w:pPr>
+        <w:ind w:left="2880" w:hanging="360"/>
+      </w:pPr>
+      <w:rPr>
+        <w:rFonts w:ascii="Symbol" w:hAnsi="Symbol" w:hint="default"/>
+      </w:rPr>
+    </w:lvl>
+    <w:lvl w:ilvl="4" w:tplc="04070003" w:tentative="1">
+      <w:start w:val="1"/>
+      <w:numFmt w:val="bullet"/>
+      <w:lvlText w:val="o"/>
+      <w:lvlJc w:val="left"/>
+      <w:pPr>
+        <w:ind w:left="3600" w:hanging="360"/>
+      </w:pPr>
+      <w:rPr>
+        <w:rFonts w:ascii="Courier New" w:hAnsi="Courier New" w:cs="Courier New" w:hint="default"/>
+      </w:rPr>
+    </w:lvl>
+    <w:lvl w:ilvl="5" w:tplc="04070005" w:tentative="1">
+      <w:start w:val="1"/>
+      <w:numFmt w:val="bullet"/>
+      <w:lvlText w:val=""/>
+      <w:lvlJc w:val="left"/>
+      <w:pPr>
+        <w:ind w:left="4320" w:hanging="360"/>
+      </w:pPr>
+      <w:rPr>
+        <w:rFonts w:ascii="Wingdings" w:hAnsi="Wingdings" w:hint="default"/>
+      </w:rPr>
+    </w:lvl>
+    <w:lvl w:ilvl="6" w:tplc="04070001" w:tentative="1">
+      <w:start w:val="1"/>
+      <w:numFmt w:val="bullet"/>
+      <w:lvlText w:val=""/>
+      <w:lvlJc w:val="left"/>
+      <w:pPr>
+        <w:ind w:left="5040" w:hanging="360"/>
+      </w:pPr>
+      <w:rPr>
+        <w:rFonts w:ascii="Symbol" w:hAnsi="Symbol" w:hint="default"/>
+      </w:rPr>
+    </w:lvl>
+    <w:lvl w:ilvl="7" w:tplc="04070003" w:tentative="1">
+      <w:start w:val="1"/>
+      <w:numFmt w:val="bullet"/>
+      <w:lvlText w:val="o"/>
+      <w:lvlJc w:val="left"/>
+      <w:pPr>
+        <w:ind w:left="5760" w:hanging="360"/>
+      </w:pPr>
+      <w:rPr>
+        <w:rFonts w:ascii="Courier New" w:hAnsi="Courier New" w:cs="Courier New" w:hint="default"/>
+      </w:rPr>
+    </w:lvl>
+    <w:lvl w:ilvl="8" w:tplc="04070005" w:tentative="1">
+      <w:start w:val="1"/>
+      <w:numFmt w:val="bullet"/>
+      <w:lvlText w:val=""/>
+      <w:lvlJc w:val="left"/>
+      <w:pPr>
+        <w:ind w:left="6480" w:hanging="360"/>
+      </w:pPr>
+      <w:rPr>
+        <w:rFonts w:ascii="Wingdings" w:hAnsi="Wingdings" w:hint="default"/>
+      </w:rPr>
+    </w:lvl>
+  </w:abstractNum>
+  <w:abstractNum w:abstractNumId="2" w15:restartNumberingAfterBreak="0">
     <w:nsid w:val="29DF0A57"/>
     <w:multiLevelType w:val="hybridMultilevel"/>
     <w:tmpl w:val="9E467492"/>
@@ -4440,11 +4441,222 @@
       </w:rPr>
     </w:lvl>
   </w:abstractNum>
+  <w:abstractNum w:abstractNumId="3" w15:restartNumberingAfterBreak="0">
+    <w:nsid w:val="302071C0"/>
+    <w:multiLevelType w:val="hybridMultilevel"/>
+    <w:tmpl w:val="708E61AC"/>
+    <w:lvl w:ilvl="0" w:tplc="D0BEBFBE">
+      <w:start w:val="1"/>
+      <w:numFmt w:val="decimal"/>
+      <w:lvlText w:val="%1."/>
+      <w:lvlJc w:val="left"/>
+      <w:pPr>
+        <w:ind w:left="345" w:hanging="360"/>
+      </w:pPr>
+      <w:rPr>
+        <w:rFonts w:hint="default"/>
+      </w:rPr>
+    </w:lvl>
+    <w:lvl w:ilvl="1" w:tplc="04070019" w:tentative="1">
+      <w:start w:val="1"/>
+      <w:numFmt w:val="lowerLetter"/>
+      <w:lvlText w:val="%2."/>
+      <w:lvlJc w:val="left"/>
+      <w:pPr>
+        <w:ind w:left="1065" w:hanging="360"/>
+      </w:pPr>
+    </w:lvl>
+    <w:lvl w:ilvl="2" w:tplc="0407001B" w:tentative="1">
+      <w:start w:val="1"/>
+      <w:numFmt w:val="lowerRoman"/>
+      <w:lvlText w:val="%3."/>
+      <w:lvlJc w:val="right"/>
+      <w:pPr>
+        <w:ind w:left="1785" w:hanging="180"/>
+      </w:pPr>
+    </w:lvl>
+    <w:lvl w:ilvl="3" w:tplc="0407000F" w:tentative="1">
+      <w:start w:val="1"/>
+      <w:numFmt w:val="decimal"/>
+      <w:lvlText w:val="%4."/>
+      <w:lvlJc w:val="left"/>
+      <w:pPr>
+        <w:ind w:left="2505" w:hanging="360"/>
+      </w:pPr>
+    </w:lvl>
+    <w:lvl w:ilvl="4" w:tplc="04070019" w:tentative="1">
+      <w:start w:val="1"/>
+      <w:numFmt w:val="lowerLetter"/>
+      <w:lvlText w:val="%5."/>
+      <w:lvlJc w:val="left"/>
+      <w:pPr>
+        <w:ind w:left="3225" w:hanging="360"/>
+      </w:pPr>
+    </w:lvl>
+    <w:lvl w:ilvl="5" w:tplc="0407001B" w:tentative="1">
+      <w:start w:val="1"/>
+      <w:numFmt w:val="lowerRoman"/>
+      <w:lvlText w:val="%6."/>
+      <w:lvlJc w:val="right"/>
+      <w:pPr>
+        <w:ind w:left="3945" w:hanging="180"/>
+      </w:pPr>
+    </w:lvl>
+    <w:lvl w:ilvl="6" w:tplc="0407000F" w:tentative="1">
+      <w:start w:val="1"/>
+      <w:numFmt w:val="decimal"/>
+      <w:lvlText w:val="%7."/>
+      <w:lvlJc w:val="left"/>
+      <w:pPr>
+        <w:ind w:left="4665" w:hanging="360"/>
+      </w:pPr>
+    </w:lvl>
+    <w:lvl w:ilvl="7" w:tplc="04070019" w:tentative="1">
+      <w:start w:val="1"/>
+      <w:numFmt w:val="lowerLetter"/>
+      <w:lvlText w:val="%8."/>
+      <w:lvlJc w:val="left"/>
+      <w:pPr>
+        <w:ind w:left="5385" w:hanging="360"/>
+      </w:pPr>
+    </w:lvl>
+    <w:lvl w:ilvl="8" w:tplc="0407001B" w:tentative="1">
+      <w:start w:val="1"/>
+      <w:numFmt w:val="lowerRoman"/>
+      <w:lvlText w:val="%9."/>
+      <w:lvlJc w:val="right"/>
+      <w:pPr>
+        <w:ind w:left="6105" w:hanging="180"/>
+      </w:pPr>
+    </w:lvl>
+  </w:abstractNum>
+  <w:abstractNum w:abstractNumId="4" w15:restartNumberingAfterBreak="0">
+    <w:nsid w:val="5CC65A43"/>
+    <w:multiLevelType w:val="hybridMultilevel"/>
+    <w:tmpl w:val="12800C32"/>
+    <w:lvl w:ilvl="0" w:tplc="04070001">
+      <w:start w:val="1"/>
+      <w:numFmt w:val="bullet"/>
+      <w:lvlText w:val=""/>
+      <w:lvlJc w:val="left"/>
+      <w:pPr>
+        <w:ind w:left="720" w:hanging="360"/>
+      </w:pPr>
+      <w:rPr>
+        <w:rFonts w:ascii="Symbol" w:hAnsi="Symbol" w:hint="default"/>
+      </w:rPr>
+    </w:lvl>
+    <w:lvl w:ilvl="1" w:tplc="04070003" w:tentative="1">
+      <w:start w:val="1"/>
+      <w:numFmt w:val="bullet"/>
+      <w:lvlText w:val="o"/>
+      <w:lvlJc w:val="left"/>
+      <w:pPr>
+        <w:ind w:left="1440" w:hanging="360"/>
+      </w:pPr>
+      <w:rPr>
+        <w:rFonts w:ascii="Courier New" w:hAnsi="Courier New" w:cs="Courier New" w:hint="default"/>
+      </w:rPr>
+    </w:lvl>
+    <w:lvl w:ilvl="2" w:tplc="04070005" w:tentative="1">
+      <w:start w:val="1"/>
+      <w:numFmt w:val="bullet"/>
+      <w:lvlText w:val=""/>
+      <w:lvlJc w:val="left"/>
+      <w:pPr>
+        <w:ind w:left="2160" w:hanging="360"/>
+      </w:pPr>
+      <w:rPr>
+        <w:rFonts w:ascii="Wingdings" w:hAnsi="Wingdings" w:hint="default"/>
+      </w:rPr>
+    </w:lvl>
+    <w:lvl w:ilvl="3" w:tplc="04070001" w:tentative="1">
+      <w:start w:val="1"/>
+      <w:numFmt w:val="bullet"/>
+      <w:lvlText w:val=""/>
+      <w:lvlJc w:val="left"/>
+      <w:pPr>
+        <w:ind w:left="2880" w:hanging="360"/>
+      </w:pPr>
+      <w:rPr>
+        <w:rFonts w:ascii="Symbol" w:hAnsi="Symbol" w:hint="default"/>
+      </w:rPr>
+    </w:lvl>
+    <w:lvl w:ilvl="4" w:tplc="04070003" w:tentative="1">
+      <w:start w:val="1"/>
+      <w:numFmt w:val="bullet"/>
+      <w:lvlText w:val="o"/>
+      <w:lvlJc w:val="left"/>
+      <w:pPr>
+        <w:ind w:left="3600" w:hanging="360"/>
+      </w:pPr>
+      <w:rPr>
+        <w:rFonts w:ascii="Courier New" w:hAnsi="Courier New" w:cs="Courier New" w:hint="default"/>
+      </w:rPr>
+    </w:lvl>
+    <w:lvl w:ilvl="5" w:tplc="04070005" w:tentative="1">
+      <w:start w:val="1"/>
+      <w:numFmt w:val="bullet"/>
+      <w:lvlText w:val=""/>
+      <w:lvlJc w:val="left"/>
+      <w:pPr>
+        <w:ind w:left="4320" w:hanging="360"/>
+      </w:pPr>
+      <w:rPr>
+        <w:rFonts w:ascii="Wingdings" w:hAnsi="Wingdings" w:hint="default"/>
+      </w:rPr>
+    </w:lvl>
+    <w:lvl w:ilvl="6" w:tplc="04070001" w:tentative="1">
+      <w:start w:val="1"/>
+      <w:numFmt w:val="bullet"/>
+      <w:lvlText w:val=""/>
+      <w:lvlJc w:val="left"/>
+      <w:pPr>
+        <w:ind w:left="5040" w:hanging="360"/>
+      </w:pPr>
+      <w:rPr>
+        <w:rFonts w:ascii="Symbol" w:hAnsi="Symbol" w:hint="default"/>
+      </w:rPr>
+    </w:lvl>
+    <w:lvl w:ilvl="7" w:tplc="04070003" w:tentative="1">
+      <w:start w:val="1"/>
+      <w:numFmt w:val="bullet"/>
+      <w:lvlText w:val="o"/>
+      <w:lvlJc w:val="left"/>
+      <w:pPr>
+        <w:ind w:left="5760" w:hanging="360"/>
+      </w:pPr>
+      <w:rPr>
+        <w:rFonts w:ascii="Courier New" w:hAnsi="Courier New" w:cs="Courier New" w:hint="default"/>
+      </w:rPr>
+    </w:lvl>
+    <w:lvl w:ilvl="8" w:tplc="04070005" w:tentative="1">
+      <w:start w:val="1"/>
+      <w:numFmt w:val="bullet"/>
+      <w:lvlText w:val=""/>
+      <w:lvlJc w:val="left"/>
+      <w:pPr>
+        <w:ind w:left="6480" w:hanging="360"/>
+      </w:pPr>
+      <w:rPr>
+        <w:rFonts w:ascii="Wingdings" w:hAnsi="Wingdings" w:hint="default"/>
+      </w:rPr>
+    </w:lvl>
+  </w:abstractNum>
   <w:num w:numId="1">
-    <w:abstractNumId w:val="1"/>
+    <w:abstractNumId w:val="2"/>
   </w:num>
   <w:num w:numId="2">
     <w:abstractNumId w:val="0"/>
+  </w:num>
+  <w:num w:numId="3">
+    <w:abstractNumId w:val="4"/>
+  </w:num>
+  <w:num w:numId="4">
+    <w:abstractNumId w:val="1"/>
+  </w:num>
+  <w:num w:numId="5">
+    <w:abstractNumId w:val="3"/>
   </w:num>
 </w:numbering>
 </file>
@@ -4878,6 +5090,17 @@
     <w:semiHidden/>
     <w:unhideWhenUsed/>
   </w:style>
+  <w:style w:type="paragraph" w:styleId="Listenabsatz">
+    <w:name w:val="List Paragraph"/>
+    <w:basedOn w:val="Standard"/>
+    <w:uiPriority w:val="34"/>
+    <w:qFormat/>
+    <w:rsid w:val="0060542C"/>
+    <w:pPr>
+      <w:ind w:left="720"/>
+      <w:contextualSpacing/>
+    </w:pPr>
+  </w:style>
 </w:styles>
 </file>
 

</xml_diff>